<commit_message>
Novi CookiePolicy za hrvatsku Oliviju
</commit_message>
<xml_diff>
--- a/assets/word/hr/ps_export_template_cp.docx
+++ b/assets/word/hr/ps_export_template_cp.docx
@@ -1,6 +1,6 @@
 
 <file path=word/document.xml><?xml version="1.0" encoding="utf-8"?>
-<w:document xmlns:wpc="http://schemas.microsoft.com/office/word/2010/wordprocessingCanvas" xmlns:cx="http://schemas.microsoft.com/office/drawing/2014/chartex" xmlns:cx1="http://schemas.microsoft.com/office/drawing/2015/9/8/chartex" xmlns:cx2="http://schemas.microsoft.com/office/drawing/2015/10/21/chartex" xmlns:cx3="http://schemas.microsoft.com/office/drawing/2016/5/9/chartex" xmlns:cx4="http://schemas.microsoft.com/office/drawing/2016/5/10/chartex" xmlns:cx5="http://schemas.microsoft.com/office/drawing/2016/5/11/chartex" xmlns:cx6="http://schemas.microsoft.com/office/drawing/2016/5/12/chartex" xmlns:cx7="http://schemas.microsoft.com/office/drawing/2016/5/13/chartex" xmlns:cx8="http://schemas.microsoft.com/office/drawing/2016/5/14/chartex" xmlns:mc="http://schemas.openxmlformats.org/markup-compatibility/2006" xmlns:aink="http://schemas.microsoft.com/office/drawing/2016/ink" xmlns:am3d="http://schemas.microsoft.com/office/drawing/2017/model3d" xmlns:o="urn:schemas-microsoft-com:office:office" xmlns:oel="http://schemas.microsoft.com/office/2019/extlst" xmlns:r="http://schemas.openxmlformats.org/officeDocument/2006/relationships" xmlns:m="http://schemas.openxmlformats.org/officeDocument/2006/math" xmlns:v="urn:schemas-microsoft-com:vml" xmlns:wp14="http://schemas.microsoft.com/office/word/2010/wordprocessingDrawing" xmlns:wp="http://schemas.openxmlformats.org/drawingml/2006/wordprocessingDrawing" xmlns:w10="urn:schemas-microsoft-com:office:word" xmlns:w="http://schemas.openxmlformats.org/wordprocessingml/2006/main" xmlns:w14="http://schemas.microsoft.com/office/word/2010/wordml" xmlns:w15="http://schemas.microsoft.com/office/word/2012/wordml" xmlns:w16cex="http://schemas.microsoft.com/office/word/2018/wordml/cex" xmlns:w16cid="http://schemas.microsoft.com/office/word/2016/wordml/cid" xmlns:w16="http://schemas.microsoft.com/office/word/2018/wordml" xmlns:w16sdtdh="http://schemas.microsoft.com/office/word/2020/wordml/sdtdatahash" xmlns:w16se="http://schemas.microsoft.com/office/word/2015/wordml/symex" xmlns:wpg="http://schemas.microsoft.com/office/word/2010/wordprocessingGroup" xmlns:wpi="http://schemas.microsoft.com/office/word/2010/wordprocessingInk" xmlns:wne="http://schemas.microsoft.com/office/word/2006/wordml" xmlns:wps="http://schemas.microsoft.com/office/word/2010/wordprocessingShape" mc:Ignorable="w14 w15 w16se w16cid w16 w16cex w16sdtdh wp14">
+<w:document xmlns:wpc="http://schemas.microsoft.com/office/word/2010/wordprocessingCanvas" xmlns:cx="http://schemas.microsoft.com/office/drawing/2014/chartex" xmlns:cx1="http://schemas.microsoft.com/office/drawing/2015/9/8/chartex" xmlns:cx2="http://schemas.microsoft.com/office/drawing/2015/10/21/chartex" xmlns:cx3="http://schemas.microsoft.com/office/drawing/2016/5/9/chartex" xmlns:cx4="http://schemas.microsoft.com/office/drawing/2016/5/10/chartex" xmlns:cx5="http://schemas.microsoft.com/office/drawing/2016/5/11/chartex" xmlns:cx6="http://schemas.microsoft.com/office/drawing/2016/5/12/chartex" xmlns:cx7="http://schemas.microsoft.com/office/drawing/2016/5/13/chartex" xmlns:cx8="http://schemas.microsoft.com/office/drawing/2016/5/14/chartex" xmlns:mc="http://schemas.openxmlformats.org/markup-compatibility/2006" xmlns:aink="http://schemas.microsoft.com/office/drawing/2016/ink" xmlns:am3d="http://schemas.microsoft.com/office/drawing/2017/model3d" xmlns:o="urn:schemas-microsoft-com:office:office" xmlns:oel="http://schemas.microsoft.com/office/2019/extlst" xmlns:r="http://schemas.openxmlformats.org/officeDocument/2006/relationships" xmlns:m="http://schemas.openxmlformats.org/officeDocument/2006/math" xmlns:v="urn:schemas-microsoft-com:vml" xmlns:wp14="http://schemas.microsoft.com/office/word/2010/wordprocessingDrawing" xmlns:wp="http://schemas.openxmlformats.org/drawingml/2006/wordprocessingDrawing" xmlns:w10="urn:schemas-microsoft-com:office:word" xmlns:w="http://schemas.openxmlformats.org/wordprocessingml/2006/main" xmlns:w14="http://schemas.microsoft.com/office/word/2010/wordml" xmlns:w15="http://schemas.microsoft.com/office/word/2012/wordml" xmlns:w16cex="http://schemas.microsoft.com/office/word/2018/wordml/cex" xmlns:w16cid="http://schemas.microsoft.com/office/word/2016/wordml/cid" xmlns:w16="http://schemas.microsoft.com/office/word/2018/wordml" xmlns:w16du="http://schemas.microsoft.com/office/word/2023/wordml/word16du" xmlns:w16sdtdh="http://schemas.microsoft.com/office/word/2020/wordml/sdtdatahash" xmlns:w16se="http://schemas.microsoft.com/office/word/2015/wordml/symex" xmlns:wpg="http://schemas.microsoft.com/office/word/2010/wordprocessingGroup" xmlns:wpi="http://schemas.microsoft.com/office/word/2010/wordprocessingInk" xmlns:wne="http://schemas.microsoft.com/office/word/2006/wordml" xmlns:wps="http://schemas.microsoft.com/office/word/2010/wordprocessingShape" mc:Ignorable="w14 w15 w16se w16cid w16 w16cex w16sdtdh w16du wp14">
   <w:body>
     <w:p>
       <w:pPr>
@@ -150,7 +150,7 @@
       </w:tblGrid>
       <w:tr>
         <w:trPr>
-          <w:trHeight w:val="2141"/>
+          <w:trHeight w:val="670"/>
         </w:trPr>
         <w:tc>
           <w:tcPr>
@@ -244,7 +244,7 @@
           <w:p>
             <w:pPr>
               <w:spacing w:before="120" w:after="120" w:line="240" w:lineRule="auto"/>
-              <w:ind w:left="360"/>
+              <w:jc w:val="both"/>
               <w:rPr>
                 <w:rFonts w:eastAsia="Times New Roman" w:cs="Times New Roman"/>
                 <w:szCs w:val="24"/>
@@ -255,7 +255,6 @@
           <w:p>
             <w:pPr>
               <w:spacing w:before="120" w:after="120" w:line="240" w:lineRule="auto"/>
-              <w:ind w:left="360"/>
               <w:jc w:val="both"/>
               <w:rPr>
                 <w:rFonts w:eastAsia="Times New Roman" w:cs="Times New Roman"/>
@@ -265,140 +264,98 @@
             </w:pPr>
             <w:r>
               <w:rPr>
-                <w:rFonts w:eastAsia="Constantia" w:cs="Constantia"/>
-                <w:szCs w:val="24"/>
-              </w:rPr>
-              <w:br/>
-            </w:r>
-            <w:r>
-              <w:rPr>
-                <w:rFonts w:eastAsia="Times New Roman" w:cs="Times New Roman"/>
-                <w:szCs w:val="24"/>
-                <w:lang w:val="hr-HR" w:eastAsia="en-GB"/>
-              </w:rPr>
-              <w:t>Kolačići (cookies) su male datoteke koje Vaš preglednik sprema na Vaše računalo ili mobilni uređaj prilikom posjete našem Internet mjestu. To omogućuje Internet mjestu da prepozna Vaše računalo kada nas sljedeći put posjetite, kako bi vam sukladno tome ponudili personalizirano iskustvo prilikom kretanja kroz njega. Kolačići na našem Internet mjestu nisu usmjereni na špijuniranje korisnika i ne slijede sve što korisnik radi te nisu zlonamjerni kod ili virus. Također nisu povezani s neželjenim porukama (spamom)</w:t>
-            </w:r>
-            <w:r>
-              <w:rPr>
-                <w:rFonts w:eastAsia="Times New Roman" w:cs="Times New Roman"/>
-                <w:szCs w:val="24"/>
-                <w:lang w:val="hr-HR" w:eastAsia="en-GB"/>
-              </w:rPr>
-              <w:t xml:space="preserve"> i</w:t>
-            </w:r>
-            <w:r>
-              <w:rPr>
-                <w:rFonts w:eastAsia="Times New Roman" w:cs="Times New Roman"/>
-                <w:szCs w:val="24"/>
-                <w:lang w:val="hr-HR" w:eastAsia="en-GB"/>
-              </w:rPr>
-              <w:t xml:space="preserve"> ne spremaju korisničko ime i lozink</w:t>
-            </w:r>
-            <w:r>
-              <w:rPr>
-                <w:rFonts w:eastAsia="Times New Roman" w:cs="Times New Roman"/>
-                <w:szCs w:val="24"/>
-                <w:lang w:val="hr-HR" w:eastAsia="en-GB"/>
-              </w:rPr>
-              <w:t>U</w:t>
-            </w:r>
-            <w:r>
-              <w:rPr>
-                <w:rFonts w:eastAsia="Times New Roman" w:cs="Times New Roman"/>
-                <w:szCs w:val="24"/>
-                <w:lang w:val="hr-HR" w:eastAsia="en-GB"/>
-              </w:rPr>
-              <w:t>. Informacije poput Vašeg imena ili adrese elektroničke pošte neće biti spremljene – Internet mjesto ne može pristupiti Vašim osobnim informacijama i datotekama na Vašem računalu.</w:t>
+                <w:rFonts w:eastAsia="Times New Roman" w:cs="Times New Roman"/>
+                <w:szCs w:val="24"/>
+                <w:lang w:val="hr-HR" w:eastAsia="en-GB"/>
+              </w:rPr>
+              <w:t>Kolačići (</w:t>
+            </w:r>
+            <w:proofErr w:type="spellStart"/>
+            <w:r>
+              <w:rPr>
+                <w:rFonts w:eastAsia="Times New Roman" w:cs="Times New Roman"/>
+                <w:szCs w:val="24"/>
+                <w:lang w:val="hr-HR" w:eastAsia="en-GB"/>
+              </w:rPr>
+              <w:t>cookies</w:t>
+            </w:r>
+            <w:proofErr w:type="spellEnd"/>
+            <w:r>
+              <w:rPr>
+                <w:rFonts w:eastAsia="Times New Roman" w:cs="Times New Roman"/>
+                <w:szCs w:val="24"/>
+                <w:lang w:val="hr-HR" w:eastAsia="en-GB"/>
+              </w:rPr>
+              <w:t>) su male datoteke koje Vaš preglednik sprema na Vaše računalo ili mobilni uređaj prilikom posjete našem Internet mjestu. To omogućuje Internet mjestu da prepozna Vaše računalo kada nas sljedeći put posjetite, kako bi vam sukladno tome ponudili personalizirano iskustvo prilikom kretanja kroz njega. Kolačići na našem Internet mjestu nisu usmjereni na špijuniranje korisnika i ne slijede sve što korisnik radi te nisu zlonamjerni kod ili virus. Informacije poput Vašeg imena ili adrese elektroničke pošte neće biti spremljene – Internet mjesto ne može pristupiti Vašim osobnim informacijama i datotekama na Vašem računalu.</w:t>
+            </w:r>
+            <w:r>
+              <w:rPr>
+                <w:rFonts w:eastAsia="Times New Roman" w:cs="Times New Roman"/>
+                <w:szCs w:val="24"/>
+                <w:lang w:val="hr-HR" w:eastAsia="en-GB"/>
+              </w:rPr>
+              <w:t xml:space="preserve"> T</w:t>
+            </w:r>
+            <w:r>
+              <w:rPr>
+                <w:rFonts w:eastAsia="Times New Roman" w:cs="Times New Roman"/>
+                <w:szCs w:val="24"/>
+                <w:lang w:val="hr-HR" w:eastAsia="en-GB"/>
+              </w:rPr>
+              <w:t>ehnički kolačić</w:t>
+            </w:r>
+            <w:r>
+              <w:rPr>
+                <w:rFonts w:eastAsia="Times New Roman" w:cs="Times New Roman"/>
+                <w:szCs w:val="24"/>
+                <w:lang w:val="hr-HR" w:eastAsia="en-GB"/>
+              </w:rPr>
+              <w:t>i kolačići koje koristimo</w:t>
+            </w:r>
+            <w:r>
+              <w:rPr>
+                <w:rFonts w:eastAsia="Times New Roman" w:cs="Times New Roman"/>
+                <w:szCs w:val="24"/>
+                <w:lang w:val="hr-HR" w:eastAsia="en-GB"/>
+              </w:rPr>
+              <w:t xml:space="preserve"> potrebni za funkcioniranje ovog Internet mjesta</w:t>
+            </w:r>
+            <w:r>
+              <w:rPr>
+                <w:rFonts w:eastAsia="Times New Roman" w:cs="Times New Roman"/>
+                <w:szCs w:val="24"/>
+                <w:lang w:val="hr-HR" w:eastAsia="en-GB"/>
+              </w:rPr>
+              <w:t xml:space="preserve">, </w:t>
+            </w:r>
+            <w:r>
+              <w:rPr>
+                <w:rFonts w:eastAsia="Times New Roman" w:cs="Times New Roman"/>
+                <w:szCs w:val="24"/>
+                <w:lang w:val="hr-HR" w:eastAsia="en-GB"/>
+              </w:rPr>
+              <w:t xml:space="preserve">ne možemo ih isključiti te za korištenje takve vrste kolačića ne trebamo </w:t>
+            </w:r>
+            <w:r>
+              <w:rPr>
+                <w:rFonts w:eastAsia="Times New Roman" w:cs="Times New Roman"/>
+                <w:szCs w:val="24"/>
+                <w:lang w:val="hr-HR" w:eastAsia="en-GB"/>
+              </w:rPr>
+              <w:t>V</w:t>
+            </w:r>
+            <w:r>
+              <w:rPr>
+                <w:rFonts w:eastAsia="Times New Roman" w:cs="Times New Roman"/>
+                <w:szCs w:val="24"/>
+                <w:lang w:val="hr-HR" w:eastAsia="en-GB"/>
+              </w:rPr>
+              <w:t>ašu privolu. Svoj preglednik možete postaviti da blokira te kolačiće ili pošalje upozorenje o njima, ali u tom slučaju neki dijelovi stranice neće raditi. Treba napomenuti da naše Internet mjesto funkcionira optimalno samo ako je omogućeno korištenje kolačića.</w:t>
             </w:r>
           </w:p>
           <w:p>
             <w:pPr>
               <w:spacing w:before="120" w:after="120" w:line="240" w:lineRule="auto"/>
-              <w:ind w:left="360"/>
-              <w:jc w:val="both"/>
-              <w:rPr>
-                <w:rFonts w:eastAsia="Times New Roman" w:cs="Times New Roman"/>
-                <w:szCs w:val="24"/>
-                <w:lang w:val="hr-HR" w:eastAsia="en-GB"/>
-              </w:rPr>
-            </w:pPr>
-          </w:p>
-          <w:p>
-            <w:pPr>
-              <w:spacing w:before="120" w:after="120" w:line="240" w:lineRule="auto"/>
-              <w:ind w:left="360"/>
-              <w:jc w:val="both"/>
-              <w:rPr>
-                <w:rFonts w:eastAsia="Times New Roman" w:cs="Times New Roman"/>
-                <w:szCs w:val="24"/>
-                <w:lang w:val="hr-HR" w:eastAsia="en-GB"/>
-              </w:rPr>
-            </w:pPr>
-            <w:r>
-              <w:rPr>
-                <w:rFonts w:eastAsia="Times New Roman" w:cs="Times New Roman"/>
-                <w:szCs w:val="24"/>
-                <w:lang w:val="hr-HR" w:eastAsia="en-GB"/>
-              </w:rPr>
-              <w:t>T</w:t>
-            </w:r>
-            <w:r>
-              <w:rPr>
-                <w:rFonts w:eastAsia="Times New Roman" w:cs="Times New Roman"/>
-                <w:szCs w:val="24"/>
-                <w:lang w:val="hr-HR" w:eastAsia="en-GB"/>
-              </w:rPr>
-              <w:t>ehnički kolačić</w:t>
-            </w:r>
-            <w:r>
-              <w:rPr>
-                <w:rFonts w:eastAsia="Times New Roman" w:cs="Times New Roman"/>
-                <w:szCs w:val="24"/>
-                <w:lang w:val="hr-HR" w:eastAsia="en-GB"/>
-              </w:rPr>
-              <w:t>i kolačići koje koristimo</w:t>
-            </w:r>
-            <w:r>
-              <w:rPr>
-                <w:rFonts w:eastAsia="Times New Roman" w:cs="Times New Roman"/>
-                <w:szCs w:val="24"/>
-                <w:lang w:val="hr-HR" w:eastAsia="en-GB"/>
-              </w:rPr>
-              <w:t xml:space="preserve"> potrebni za funkcioniranje ovog Internet mjesta</w:t>
-            </w:r>
-            <w:r>
-              <w:rPr>
-                <w:rFonts w:eastAsia="Times New Roman" w:cs="Times New Roman"/>
-                <w:szCs w:val="24"/>
-                <w:lang w:val="hr-HR" w:eastAsia="en-GB"/>
-              </w:rPr>
-              <w:t xml:space="preserve">, </w:t>
-            </w:r>
-            <w:r>
-              <w:rPr>
-                <w:rFonts w:eastAsia="Times New Roman" w:cs="Times New Roman"/>
-                <w:szCs w:val="24"/>
-                <w:lang w:val="hr-HR" w:eastAsia="en-GB"/>
-              </w:rPr>
-              <w:t>ne možemo ih isključiti te za korištenje takve vrste kolačića ne trebamo vašu privolu. Svoj preglednik možete postaviti da blokira te kolačiće ili pošalje upozorenje o njima, ali u tom slučaju neki dijelovi stranice neće raditi. Treba napomenuti da naše Internet mjesto funkcionira optimalno samo ako je omogućeno korištenje kolačića.</w:t>
-            </w:r>
-          </w:p>
-          <w:p>
-            <w:pPr>
-              <w:spacing w:before="120" w:after="120" w:line="240" w:lineRule="auto"/>
-              <w:ind w:left="360"/>
-              <w:jc w:val="both"/>
-              <w:rPr>
-                <w:rFonts w:eastAsia="Times New Roman" w:cs="Times New Roman"/>
-                <w:szCs w:val="24"/>
-                <w:lang w:val="hr-HR" w:eastAsia="en-GB"/>
-              </w:rPr>
-            </w:pPr>
-          </w:p>
-          <w:p>
-            <w:pPr>
-              <w:spacing w:before="120" w:after="120" w:line="240" w:lineRule="auto"/>
-              <w:ind w:left="360"/>
               <w:jc w:val="both"/>
               <w:rPr>
                 <w:rFonts w:eastAsia="Times New Roman" w:cs="Times New Roman"/>
@@ -422,7 +379,7 @@
                 <w:numId w:val="24"/>
               </w:numPr>
               <w:shd w:val="clear" w:color="auto" w:fill="FFFFFF"/>
-              <w:spacing w:beforeAutospacing="1" w:after="100" w:afterAutospacing="1" w:line="240" w:lineRule="auto"/>
+              <w:spacing w:before="0" w:beforeAutospacing="1" w:after="100" w:afterAutospacing="1" w:line="240" w:lineRule="auto"/>
               <w:rPr>
                 <w:rFonts w:eastAsia="Times New Roman" w:cs="Times New Roman"/>
                 <w:color w:val="000000"/>
@@ -576,7 +533,6 @@
           <w:p>
             <w:pPr>
               <w:spacing w:before="120" w:after="120" w:line="240" w:lineRule="auto"/>
-              <w:ind w:left="360"/>
               <w:jc w:val="both"/>
               <w:rPr>
                 <w:rFonts w:eastAsia="Times New Roman" w:cs="Times New Roman"/>
@@ -590,23 +546,12 @@
                 <w:szCs w:val="24"/>
                 <w:lang w:val="hr-HR" w:eastAsia="en-GB"/>
               </w:rPr>
-              <w:t xml:space="preserve"> Neki preglednici Vam omogućuju kretanje kroz Internet mjesto u “anonimnom” načinu rada, ograničavajući količinu podataka postavljenih na vašem računalu i automatsko brisanje trajnih kolačića postavljenih na vaše računalo ili mobilni uređaj kada završite sesiju pregledavanja. Postoje i mnoge aplikacije trećih strana koje možete dodati u preglednik da biste blokirali ili upravljali kolačićima. Možete i izbrisati kolačiće koji su prethodno bili postavljeni u vaš preglednik tako da odaberete opciju za brisanje povijesti pregledavanja i pritom uključite i opciju brisanja kolačića.</w:t>
+              <w:t>Neki preglednici Vam omogućuju kretanje kroz Internet mjesto u “anonimnom” načinu rada, ograničavajući količinu podataka postavljenih na vašem računalu i automatsko brisanje trajnih kolačića postavljenih na vaše računalo ili mobilni uređaj kada završite sesiju pregledavanja. Postoje i mnoge aplikacije trećih strana koje možete dodati u preglednik da biste blokirali ili upravljali kolačićima. Možete i izbrisati kolačiće koji su prethodno bili postavljeni u vaš preglednik tako da odaberete opciju za brisanje povijesti pregledavanja i pritom uključite i opciju brisanja kolačića.</w:t>
             </w:r>
           </w:p>
         </w:tc>
       </w:tr>
     </w:tbl>
-    <w:p>
-      <w:pPr>
-        <w:spacing w:before="120" w:after="120" w:line="240" w:lineRule="auto"/>
-        <w:jc w:val="both"/>
-        <w:rPr>
-          <w:rFonts w:eastAsia="Times New Roman" w:cs="Times New Roman"/>
-          <w:szCs w:val="24"/>
-          <w:lang w:val="hr-HR" w:eastAsia="en-GB"/>
-        </w:rPr>
-      </w:pPr>
-    </w:p>
     <w:p>
       <w:pPr>
         <w:spacing w:before="120" w:after="120" w:line="240" w:lineRule="auto"/>
@@ -681,6 +626,7 @@
           <w:p>
             <w:pPr>
               <w:spacing w:before="120" w:after="120" w:line="240" w:lineRule="auto"/>
+              <w:jc w:val="both"/>
               <w:rPr>
                 <w:rFonts w:eastAsia="Times New Roman" w:cs="Times New Roman"/>
                 <w:b/>
@@ -689,14 +635,6 @@
                 <w:lang w:val="hr-HR" w:eastAsia="en-GB"/>
               </w:rPr>
             </w:pPr>
-            <w:r>
-              <w:rPr>
-                <w:rFonts w:eastAsia="Times New Roman" w:cs="Times New Roman"/>
-                <w:szCs w:val="24"/>
-                <w:lang w:val="hr-HR" w:eastAsia="en-GB"/>
-              </w:rPr>
-              <w:t xml:space="preserve">      </w:t>
-            </w:r>
             <w:r>
               <w:rPr>
                 <w:rFonts w:eastAsia="Times New Roman" w:cs="Times New Roman"/>
@@ -711,6 +649,7 @@
           <w:p>
             <w:pPr>
               <w:spacing w:before="120" w:after="120" w:line="240" w:lineRule="auto"/>
+              <w:jc w:val="both"/>
               <w:rPr>
                 <w:rFonts w:eastAsia="Times New Roman" w:cs="Times New Roman"/>
                 <w:b/>
@@ -727,7 +666,7 @@
                 <w:szCs w:val="24"/>
                 <w:lang w:val="hr-HR" w:eastAsia="en-GB"/>
               </w:rPr>
-              <w:t xml:space="preserve">    </w:t>
+              <w:t xml:space="preserve">Stalni </w:t>
             </w:r>
             <w:r>
               <w:rPr>
@@ -737,7 +676,7 @@
                 <w:szCs w:val="24"/>
                 <w:lang w:val="hr-HR" w:eastAsia="en-GB"/>
               </w:rPr>
-              <w:t xml:space="preserve"> </w:t>
+              <w:t xml:space="preserve"> (spremljeni) </w:t>
             </w:r>
             <w:r>
               <w:rPr>
@@ -747,13 +686,63 @@
                 <w:szCs w:val="24"/>
                 <w:lang w:val="hr-HR" w:eastAsia="en-GB"/>
               </w:rPr>
-              <w:t xml:space="preserve"> Stalni kolačići</w:t>
+              <w:t>kolačići</w:t>
+            </w:r>
+            <w:r>
+              <w:rPr>
+                <w:rFonts w:eastAsia="Times New Roman" w:cs="Times New Roman"/>
+                <w:b/>
+                <w:bCs/>
+                <w:szCs w:val="24"/>
+                <w:lang w:val="hr-HR" w:eastAsia="en-GB"/>
+              </w:rPr>
+              <w:t xml:space="preserve"> </w:t>
+            </w:r>
+            <w:r>
+              <w:rPr>
+                <w:rFonts w:eastAsia="Times New Roman" w:cs="Times New Roman"/>
+                <w:szCs w:val="24"/>
+                <w:lang w:val="hr-HR" w:eastAsia="en-GB"/>
+              </w:rPr>
+              <w:t>ostaju na računalu</w:t>
+            </w:r>
+            <w:r>
+              <w:rPr>
+                <w:rFonts w:eastAsia="Times New Roman" w:cs="Times New Roman"/>
+                <w:szCs w:val="24"/>
+                <w:lang w:val="hr-HR" w:eastAsia="en-GB"/>
+              </w:rPr>
+              <w:t xml:space="preserve"> (uređaju) </w:t>
+            </w:r>
+            <w:r>
+              <w:rPr>
+                <w:rFonts w:eastAsia="Times New Roman" w:cs="Times New Roman"/>
+                <w:szCs w:val="24"/>
+                <w:lang w:val="hr-HR" w:eastAsia="en-GB"/>
+              </w:rPr>
+              <w:t>nakon zatvaranja programa internet</w:t>
+            </w:r>
+            <w:r>
+              <w:rPr>
+                <w:rFonts w:eastAsia="Times New Roman" w:cs="Times New Roman"/>
+                <w:szCs w:val="24"/>
+                <w:lang w:val="hr-HR" w:eastAsia="en-GB"/>
+              </w:rPr>
+              <w:t xml:space="preserve"> </w:t>
+            </w:r>
+            <w:r>
+              <w:rPr>
+                <w:rFonts w:eastAsia="Times New Roman" w:cs="Times New Roman"/>
+                <w:szCs w:val="24"/>
+                <w:lang w:val="hr-HR" w:eastAsia="en-GB"/>
+              </w:rPr>
+              <w:t>preglednika. Pomoću njih Internet mjesta pohranjuju podatke, kao što su ime za prijavu i lozinka, postavke jezika ili postavke o kolačićima tako da ih ne morate ponovno unositi prilikom svakog idućeg posjeta. Stalni kolačići mogu ostati na računalu ili mobilnom uređaju danima, mjesecima, čak i godinama.</w:t>
             </w:r>
           </w:p>
           <w:p>
             <w:pPr>
               <w:spacing w:before="120" w:after="120" w:line="240" w:lineRule="auto"/>
-              <w:ind w:left="360"/>
+              <w:jc w:val="both"/>
               <w:rPr>
                 <w:rFonts w:eastAsia="Times New Roman" w:cs="Times New Roman"/>
                 <w:szCs w:val="24"/>
@@ -763,16 +752,68 @@
             <w:r>
               <w:rPr>
                 <w:rFonts w:eastAsia="Times New Roman" w:cs="Times New Roman"/>
-                <w:szCs w:val="24"/>
-                <w:lang w:val="hr-HR" w:eastAsia="en-GB"/>
-              </w:rPr>
-              <w:t>Stalni ili spremljeni kolačići ostaju na računalu nakon zatvaranja programa internet preglednika. Pomoću njih Internet mjesta pohranjuju podatke, kao što su ime za prijavu i lozinka, postavke jezika ili postavke o kolačićima tako da ih ne morate ponovno unositi prilikom svakog idućeg posjeta. Stalni kolačići mogu ostati na računalu ili mobilnom uređaju danima, mjesecima, čak i godinama.</w:t>
+                <w:b/>
+                <w:bCs/>
+                <w:szCs w:val="24"/>
+                <w:lang w:val="hr-HR" w:eastAsia="en-GB"/>
+              </w:rPr>
+              <w:t>Privremeni kolačići</w:t>
+            </w:r>
+            <w:r>
+              <w:rPr>
+                <w:rFonts w:eastAsia="Times New Roman" w:cs="Times New Roman"/>
+                <w:b/>
+                <w:bCs/>
+                <w:szCs w:val="24"/>
+                <w:lang w:val="hr-HR" w:eastAsia="en-GB"/>
+              </w:rPr>
+              <w:t xml:space="preserve"> (</w:t>
+            </w:r>
+            <w:r>
+              <w:rPr>
+                <w:rFonts w:eastAsia="Times New Roman" w:cs="Times New Roman"/>
+                <w:szCs w:val="24"/>
+                <w:lang w:val="hr-HR" w:eastAsia="en-GB"/>
+              </w:rPr>
+              <w:t>kolačići sesije</w:t>
+            </w:r>
+            <w:r>
+              <w:rPr>
+                <w:rFonts w:eastAsia="Times New Roman" w:cs="Times New Roman"/>
+                <w:szCs w:val="24"/>
+                <w:lang w:val="hr-HR" w:eastAsia="en-GB"/>
+              </w:rPr>
+              <w:t>)</w:t>
+            </w:r>
+            <w:r>
+              <w:rPr>
+                <w:rFonts w:eastAsia="Times New Roman" w:cs="Times New Roman"/>
+                <w:szCs w:val="24"/>
+                <w:lang w:val="hr-HR" w:eastAsia="en-GB"/>
+              </w:rPr>
+              <w:t xml:space="preserve"> uklanjaju se s računala</w:t>
+            </w:r>
+            <w:r>
+              <w:rPr>
+                <w:rFonts w:eastAsia="Times New Roman" w:cs="Times New Roman"/>
+                <w:szCs w:val="24"/>
+                <w:lang w:val="hr-HR" w:eastAsia="en-GB"/>
+              </w:rPr>
+              <w:t xml:space="preserve"> (uređaja)</w:t>
+            </w:r>
+            <w:r>
+              <w:rPr>
+                <w:rFonts w:eastAsia="Times New Roman" w:cs="Times New Roman"/>
+                <w:szCs w:val="24"/>
+                <w:lang w:val="hr-HR" w:eastAsia="en-GB"/>
+              </w:rPr>
+              <w:t xml:space="preserve"> po zatvaranju internet preglednika. Pomoću njih Internet mjesta pohranjuju privremene podatke, poput npr. posljednjih nekoliko stranica koje ste otvorili na Internet mjestu koje posjećujete ili stavki u košarici za kupnju ukoliko ste na Internet mjestu koje je specijalizirano za Internet prodaju.</w:t>
             </w:r>
           </w:p>
           <w:p>
             <w:pPr>
               <w:spacing w:before="120" w:after="120" w:line="240" w:lineRule="auto"/>
-              <w:ind w:left="360"/>
+              <w:jc w:val="both"/>
               <w:rPr>
                 <w:rFonts w:eastAsia="Times New Roman" w:cs="Times New Roman"/>
                 <w:b/>
@@ -785,7 +826,7 @@
           <w:p>
             <w:pPr>
               <w:spacing w:before="120" w:after="120" w:line="240" w:lineRule="auto"/>
-              <w:ind w:left="360"/>
+              <w:jc w:val="both"/>
               <w:rPr>
                 <w:rFonts w:eastAsia="Times New Roman" w:cs="Times New Roman"/>
                 <w:b/>
@@ -802,15 +843,17 @@
                 <w:szCs w:val="24"/>
                 <w:lang w:val="hr-HR" w:eastAsia="en-GB"/>
               </w:rPr>
-              <w:t>Privremeni kolačići</w:t>
+              <w:t>Kolačići prema izvoru</w:t>
             </w:r>
           </w:p>
           <w:p>
             <w:pPr>
               <w:spacing w:before="120" w:after="120" w:line="240" w:lineRule="auto"/>
-              <w:ind w:left="360"/>
-              <w:rPr>
-                <w:rFonts w:eastAsia="Times New Roman" w:cs="Times New Roman"/>
+              <w:jc w:val="both"/>
+              <w:rPr>
+                <w:rFonts w:eastAsia="Times New Roman" w:cs="Times New Roman"/>
+                <w:b/>
+                <w:bCs/>
                 <w:szCs w:val="24"/>
                 <w:lang w:val="hr-HR" w:eastAsia="en-GB"/>
               </w:rPr>
@@ -818,16 +861,273 @@
             <w:r>
               <w:rPr>
                 <w:rFonts w:eastAsia="Times New Roman" w:cs="Times New Roman"/>
-                <w:szCs w:val="24"/>
-                <w:lang w:val="hr-HR" w:eastAsia="en-GB"/>
-              </w:rPr>
-              <w:t>Privremeni kolačići ili kolačići sesije uklanjaju se s računala po zatvaranju internet preglednika. Pomoću njih Internet mjesta pohranjuju privremene podatke, poput npr. posljednjih nekoliko stranica koje ste otvorili na Internet mjestu koje posjećujete ili stavki u košarici za kupnju ukoliko ste na Internet mjestu koje je specijalizirano za Internet prodaju.</w:t>
+                <w:b/>
+                <w:bCs/>
+                <w:szCs w:val="24"/>
+                <w:lang w:val="hr-HR" w:eastAsia="en-GB"/>
+              </w:rPr>
+              <w:t>Kolačići prve strane (</w:t>
+            </w:r>
+            <w:proofErr w:type="spellStart"/>
+            <w:r>
+              <w:rPr>
+                <w:rFonts w:eastAsia="Times New Roman" w:cs="Times New Roman"/>
+                <w:b/>
+                <w:bCs/>
+                <w:szCs w:val="24"/>
+                <w:lang w:val="hr-HR" w:eastAsia="en-GB"/>
+              </w:rPr>
+              <w:t>first</w:t>
+            </w:r>
+            <w:proofErr w:type="spellEnd"/>
+            <w:r>
+              <w:rPr>
+                <w:rFonts w:eastAsia="Times New Roman" w:cs="Times New Roman"/>
+                <w:b/>
+                <w:bCs/>
+                <w:szCs w:val="24"/>
+                <w:lang w:val="hr-HR" w:eastAsia="en-GB"/>
+              </w:rPr>
+              <w:t xml:space="preserve"> party </w:t>
+            </w:r>
+            <w:proofErr w:type="spellStart"/>
+            <w:r>
+              <w:rPr>
+                <w:rFonts w:eastAsia="Times New Roman" w:cs="Times New Roman"/>
+                <w:b/>
+                <w:bCs/>
+                <w:szCs w:val="24"/>
+                <w:lang w:val="hr-HR" w:eastAsia="en-GB"/>
+              </w:rPr>
+              <w:t>cookie</w:t>
+            </w:r>
+            <w:proofErr w:type="spellEnd"/>
+            <w:r>
+              <w:rPr>
+                <w:rFonts w:eastAsia="Times New Roman" w:cs="Times New Roman"/>
+                <w:b/>
+                <w:bCs/>
+                <w:szCs w:val="24"/>
+                <w:lang w:val="hr-HR" w:eastAsia="en-GB"/>
+              </w:rPr>
+              <w:t>)</w:t>
+            </w:r>
+            <w:r>
+              <w:rPr>
+                <w:rFonts w:eastAsia="Times New Roman" w:cs="Times New Roman"/>
+                <w:szCs w:val="24"/>
+                <w:lang w:val="hr-HR" w:eastAsia="en-GB"/>
+              </w:rPr>
+              <w:t xml:space="preserve"> dolaze s Internet mjesta koje </w:t>
+            </w:r>
+            <w:r>
+              <w:rPr>
+                <w:rFonts w:eastAsia="Times New Roman" w:cs="Times New Roman"/>
+                <w:szCs w:val="24"/>
+                <w:lang w:val="hr-HR" w:eastAsia="en-GB"/>
+              </w:rPr>
+              <w:t>ste posjetili</w:t>
+            </w:r>
+            <w:r>
+              <w:rPr>
+                <w:rFonts w:eastAsia="Times New Roman" w:cs="Times New Roman"/>
+                <w:szCs w:val="24"/>
+                <w:lang w:val="hr-HR" w:eastAsia="en-GB"/>
+              </w:rPr>
+              <w:t>, a mogu biti stalni ili privremeni. Pomoću tih kolačića Internet mjest</w:t>
+            </w:r>
+            <w:r>
+              <w:rPr>
+                <w:rFonts w:eastAsia="Times New Roman" w:cs="Times New Roman"/>
+                <w:szCs w:val="24"/>
+                <w:lang w:val="hr-HR" w:eastAsia="en-GB"/>
+              </w:rPr>
+              <w:t>o</w:t>
+            </w:r>
+            <w:r>
+              <w:rPr>
+                <w:rFonts w:eastAsia="Times New Roman" w:cs="Times New Roman"/>
+                <w:szCs w:val="24"/>
+                <w:lang w:val="hr-HR" w:eastAsia="en-GB"/>
+              </w:rPr>
+              <w:t xml:space="preserve"> mo</w:t>
+            </w:r>
+            <w:r>
+              <w:rPr>
+                <w:rFonts w:eastAsia="Times New Roman" w:cs="Times New Roman"/>
+                <w:szCs w:val="24"/>
+                <w:lang w:val="hr-HR" w:eastAsia="en-GB"/>
+              </w:rPr>
+              <w:t>že</w:t>
+            </w:r>
+            <w:r>
+              <w:rPr>
+                <w:rFonts w:eastAsia="Times New Roman" w:cs="Times New Roman"/>
+                <w:szCs w:val="24"/>
+                <w:lang w:val="hr-HR" w:eastAsia="en-GB"/>
+              </w:rPr>
+              <w:t xml:space="preserve"> pohraniti podatke koje će ponovo koristiti prilikom </w:t>
+            </w:r>
+            <w:r>
+              <w:rPr>
+                <w:rFonts w:eastAsia="Times New Roman" w:cs="Times New Roman"/>
+                <w:szCs w:val="24"/>
+                <w:lang w:val="hr-HR" w:eastAsia="en-GB"/>
+              </w:rPr>
+              <w:t xml:space="preserve">Vašeg </w:t>
+            </w:r>
+            <w:r>
+              <w:rPr>
+                <w:rFonts w:eastAsia="Times New Roman" w:cs="Times New Roman"/>
+                <w:szCs w:val="24"/>
+                <w:lang w:val="hr-HR" w:eastAsia="en-GB"/>
+              </w:rPr>
+              <w:t>sljedećeg posjeta tom Internet mjestu.</w:t>
             </w:r>
           </w:p>
           <w:p>
             <w:pPr>
               <w:spacing w:before="120" w:after="120" w:line="240" w:lineRule="auto"/>
-              <w:ind w:left="360"/>
+              <w:jc w:val="both"/>
+              <w:rPr>
+                <w:rFonts w:eastAsia="Times New Roman" w:cs="Times New Roman"/>
+                <w:szCs w:val="24"/>
+                <w:lang w:val="hr-HR" w:eastAsia="en-GB"/>
+              </w:rPr>
+            </w:pPr>
+            <w:r>
+              <w:rPr>
+                <w:rFonts w:eastAsia="Times New Roman" w:cs="Times New Roman"/>
+                <w:b/>
+                <w:bCs/>
+                <w:szCs w:val="24"/>
+                <w:lang w:val="hr-HR" w:eastAsia="en-GB"/>
+              </w:rPr>
+              <w:t>Kolačići treće strane (</w:t>
+            </w:r>
+            <w:proofErr w:type="spellStart"/>
+            <w:r>
+              <w:rPr>
+                <w:rFonts w:eastAsia="Times New Roman" w:cs="Times New Roman"/>
+                <w:b/>
+                <w:bCs/>
+                <w:szCs w:val="24"/>
+                <w:lang w:val="hr-HR" w:eastAsia="en-GB"/>
+              </w:rPr>
+              <w:t>third</w:t>
+            </w:r>
+            <w:proofErr w:type="spellEnd"/>
+            <w:r>
+              <w:rPr>
+                <w:rFonts w:eastAsia="Times New Roman" w:cs="Times New Roman"/>
+                <w:b/>
+                <w:bCs/>
+                <w:szCs w:val="24"/>
+                <w:lang w:val="hr-HR" w:eastAsia="en-GB"/>
+              </w:rPr>
+              <w:t xml:space="preserve"> party </w:t>
+            </w:r>
+            <w:proofErr w:type="spellStart"/>
+            <w:r>
+              <w:rPr>
+                <w:rFonts w:eastAsia="Times New Roman" w:cs="Times New Roman"/>
+                <w:b/>
+                <w:bCs/>
+                <w:szCs w:val="24"/>
+                <w:lang w:val="hr-HR" w:eastAsia="en-GB"/>
+              </w:rPr>
+              <w:t>cookie</w:t>
+            </w:r>
+            <w:proofErr w:type="spellEnd"/>
+            <w:r>
+              <w:rPr>
+                <w:rFonts w:eastAsia="Times New Roman" w:cs="Times New Roman"/>
+                <w:b/>
+                <w:bCs/>
+                <w:szCs w:val="24"/>
+                <w:lang w:val="hr-HR" w:eastAsia="en-GB"/>
+              </w:rPr>
+              <w:t>)</w:t>
+            </w:r>
+            <w:r>
+              <w:rPr>
+                <w:rFonts w:eastAsia="Times New Roman" w:cs="Times New Roman"/>
+                <w:b/>
+                <w:bCs/>
+                <w:szCs w:val="24"/>
+                <w:lang w:val="hr-HR" w:eastAsia="en-GB"/>
+              </w:rPr>
+              <w:t xml:space="preserve"> </w:t>
+            </w:r>
+            <w:r>
+              <w:rPr>
+                <w:rFonts w:eastAsia="Times New Roman" w:cs="Times New Roman"/>
+                <w:szCs w:val="24"/>
+                <w:lang w:val="hr-HR" w:eastAsia="en-GB"/>
+              </w:rPr>
+              <w:t>su kolačići koje je postavila treća strana, odnosno strana koja nije ona čij</w:t>
+            </w:r>
+            <w:r>
+              <w:rPr>
+                <w:rFonts w:eastAsia="Times New Roman" w:cs="Times New Roman"/>
+                <w:szCs w:val="24"/>
+                <w:lang w:val="hr-HR" w:eastAsia="en-GB"/>
+              </w:rPr>
+              <w:t>e Internet mjesto</w:t>
+            </w:r>
+            <w:r>
+              <w:rPr>
+                <w:rFonts w:eastAsia="Times New Roman" w:cs="Times New Roman"/>
+                <w:szCs w:val="24"/>
+                <w:lang w:val="hr-HR" w:eastAsia="en-GB"/>
+              </w:rPr>
+              <w:t xml:space="preserve"> posjećujete. </w:t>
+            </w:r>
+            <w:r>
+              <w:rPr>
+                <w:rFonts w:eastAsia="Times New Roman" w:cs="Times New Roman"/>
+                <w:szCs w:val="24"/>
+                <w:lang w:val="hr-HR" w:eastAsia="en-GB"/>
+              </w:rPr>
+              <w:t xml:space="preserve">Pomoću tih kolačića </w:t>
+            </w:r>
+            <w:r>
+              <w:rPr>
+                <w:rFonts w:eastAsia="Times New Roman" w:cs="Times New Roman"/>
+                <w:szCs w:val="24"/>
+                <w:lang w:val="hr-HR" w:eastAsia="en-GB"/>
+              </w:rPr>
+              <w:t xml:space="preserve">treće strane </w:t>
+            </w:r>
+            <w:r>
+              <w:rPr>
+                <w:rFonts w:eastAsia="Times New Roman" w:cs="Times New Roman"/>
+                <w:szCs w:val="24"/>
+                <w:lang w:val="hr-HR" w:eastAsia="en-GB"/>
+              </w:rPr>
+              <w:t xml:space="preserve">mogu pratiti </w:t>
+            </w:r>
+            <w:r>
+              <w:rPr>
+                <w:rFonts w:eastAsia="Times New Roman" w:cs="Times New Roman"/>
+                <w:szCs w:val="24"/>
+                <w:lang w:val="hr-HR" w:eastAsia="en-GB"/>
+              </w:rPr>
+              <w:t xml:space="preserve">Vaše aktivnosti na Internetu </w:t>
+            </w:r>
+            <w:r>
+              <w:rPr>
+                <w:rFonts w:eastAsia="Times New Roman" w:cs="Times New Roman"/>
+                <w:szCs w:val="24"/>
+                <w:lang w:val="hr-HR" w:eastAsia="en-GB"/>
+              </w:rPr>
+              <w:t>u marketinške svrhe.</w:t>
+            </w:r>
+          </w:p>
+          <w:p>
+            <w:pPr>
+              <w:spacing w:before="120" w:after="120" w:line="240" w:lineRule="auto"/>
+              <w:jc w:val="both"/>
               <w:rPr>
                 <w:rFonts w:eastAsia="Times New Roman" w:cs="Times New Roman"/>
                 <w:b/>
@@ -840,7 +1140,6 @@
           <w:p>
             <w:pPr>
               <w:spacing w:before="120" w:after="120" w:line="240" w:lineRule="auto"/>
-              <w:ind w:left="360"/>
               <w:rPr>
                 <w:rFonts w:eastAsia="Times New Roman" w:cs="Times New Roman"/>
                 <w:b/>
@@ -857,13 +1156,13 @@
                 <w:szCs w:val="24"/>
                 <w:lang w:val="hr-HR" w:eastAsia="en-GB"/>
               </w:rPr>
-              <w:t>Kolačići prema izvoru</w:t>
+              <w:t>Kolačići prema funkciji</w:t>
             </w:r>
           </w:p>
           <w:p>
             <w:pPr>
               <w:spacing w:before="120" w:after="120" w:line="240" w:lineRule="auto"/>
-              <w:ind w:left="360"/>
+              <w:jc w:val="both"/>
               <w:rPr>
                 <w:rFonts w:eastAsia="Times New Roman" w:cs="Times New Roman"/>
                 <w:b/>
@@ -880,15 +1179,83 @@
                 <w:szCs w:val="24"/>
                 <w:lang w:val="hr-HR" w:eastAsia="en-GB"/>
               </w:rPr>
-              <w:t>Kolačići prve strane (first party cookie)</w:t>
+              <w:t>Tehnički kolačići – obavezni kolačići</w:t>
+            </w:r>
+            <w:r>
+              <w:rPr>
+                <w:rFonts w:eastAsia="Times New Roman" w:cs="Times New Roman"/>
+                <w:b/>
+                <w:bCs/>
+                <w:szCs w:val="24"/>
+                <w:lang w:val="hr-HR" w:eastAsia="en-GB"/>
+              </w:rPr>
+              <w:t xml:space="preserve"> (uvijek aktivni) - </w:t>
+            </w:r>
+            <w:r>
+              <w:rPr>
+                <w:rFonts w:eastAsia="Times New Roman" w:cs="Times New Roman"/>
+                <w:szCs w:val="24"/>
+                <w:lang w:val="hr-HR" w:eastAsia="en-GB"/>
+              </w:rPr>
+              <w:t>nužni</w:t>
+            </w:r>
+            <w:r>
+              <w:rPr>
+                <w:rFonts w:eastAsia="Times New Roman" w:cs="Times New Roman"/>
+                <w:szCs w:val="24"/>
+                <w:lang w:val="hr-HR" w:eastAsia="en-GB"/>
+              </w:rPr>
+              <w:t xml:space="preserve"> su</w:t>
+            </w:r>
+            <w:r>
+              <w:rPr>
+                <w:rFonts w:eastAsia="Times New Roman" w:cs="Times New Roman"/>
+                <w:szCs w:val="24"/>
+                <w:lang w:val="hr-HR" w:eastAsia="en-GB"/>
+              </w:rPr>
+              <w:t xml:space="preserve"> za funkcioniranje Internet mjesta i </w:t>
+            </w:r>
+            <w:r>
+              <w:rPr>
+                <w:rFonts w:eastAsia="Times New Roman" w:cs="Times New Roman"/>
+                <w:szCs w:val="24"/>
+                <w:lang w:val="hr-HR" w:eastAsia="en-GB"/>
+              </w:rPr>
+              <w:t>ne mogu se isključiti</w:t>
+            </w:r>
+            <w:r>
+              <w:rPr>
+                <w:rFonts w:eastAsia="Times New Roman" w:cs="Times New Roman"/>
+                <w:szCs w:val="24"/>
+                <w:lang w:val="hr-HR" w:eastAsia="en-GB"/>
+              </w:rPr>
+              <w:t xml:space="preserve">. Uobičajeno se postavljaju kao odgovor na vaše radnje koje uključuju zahtjev za uslugama, kao što su postavke kolačića, prijava ili ispunjavanje obrazaca. Svoj preglednik možete postaviti da blokira te kolačiće ili pošalje upozorenje o njima, ali u tom slučaju neki dijelovi stranice neće raditi. Ti kolačići ne pohranjuju nikakve informacije koje bi </w:t>
+            </w:r>
+            <w:r>
+              <w:rPr>
+                <w:rFonts w:eastAsia="Times New Roman" w:cs="Times New Roman"/>
+                <w:szCs w:val="24"/>
+                <w:lang w:val="hr-HR" w:eastAsia="en-GB"/>
+              </w:rPr>
+              <w:t>V</w:t>
+            </w:r>
+            <w:r>
+              <w:rPr>
+                <w:rFonts w:eastAsia="Times New Roman" w:cs="Times New Roman"/>
+                <w:szCs w:val="24"/>
+                <w:lang w:val="hr-HR" w:eastAsia="en-GB"/>
+              </w:rPr>
+              <w:t>as mogle identificirati.</w:t>
             </w:r>
           </w:p>
           <w:p>
             <w:pPr>
               <w:spacing w:before="120" w:after="120" w:line="240" w:lineRule="auto"/>
-              <w:ind w:left="360"/>
-              <w:rPr>
-                <w:rFonts w:eastAsia="Times New Roman" w:cs="Times New Roman"/>
+              <w:jc w:val="both"/>
+              <w:rPr>
+                <w:rFonts w:eastAsia="Times New Roman" w:cs="Times New Roman"/>
+                <w:b/>
+                <w:bCs/>
                 <w:szCs w:val="24"/>
                 <w:lang w:val="hr-HR" w:eastAsia="en-GB"/>
               </w:rPr>
@@ -896,16 +1263,36 @@
             <w:r>
               <w:rPr>
                 <w:rFonts w:eastAsia="Times New Roman" w:cs="Times New Roman"/>
-                <w:szCs w:val="24"/>
-                <w:lang w:val="hr-HR" w:eastAsia="en-GB"/>
-              </w:rPr>
-              <w:t>Kolačići prve strane dolaze s Internet mjesta koje gledate, a mogu biti stalni ili privremeni. Pomoću tih kolačića Internet mjesta mogu pohraniti podatke koje će ponovo koristiti prilikom sljedećeg posjeta tom Internet mjestu.</w:t>
+                <w:b/>
+                <w:bCs/>
+                <w:szCs w:val="24"/>
+                <w:lang w:val="hr-HR" w:eastAsia="en-GB"/>
+              </w:rPr>
+              <w:t>Funkcionalni kolačići</w:t>
+            </w:r>
+            <w:r>
+              <w:rPr>
+                <w:rFonts w:eastAsia="Times New Roman" w:cs="Times New Roman"/>
+                <w:b/>
+                <w:bCs/>
+                <w:szCs w:val="24"/>
+                <w:lang w:val="hr-HR" w:eastAsia="en-GB"/>
+              </w:rPr>
+              <w:t xml:space="preserve"> </w:t>
+            </w:r>
+            <w:r>
+              <w:rPr>
+                <w:rFonts w:eastAsia="Times New Roman" w:cs="Times New Roman"/>
+                <w:szCs w:val="24"/>
+                <w:lang w:val="hr-HR" w:eastAsia="en-GB"/>
+              </w:rPr>
+              <w:t xml:space="preserve">(mogu se isključiti) – omogućuju Internet mjestu pružanje poboljšane funkcionalnosti i personalizaciju.  </w:t>
             </w:r>
           </w:p>
           <w:p>
             <w:pPr>
               <w:spacing w:before="120" w:after="120" w:line="240" w:lineRule="auto"/>
-              <w:ind w:left="360"/>
+              <w:jc w:val="both"/>
               <w:rPr>
                 <w:rFonts w:eastAsia="Times New Roman" w:cs="Times New Roman"/>
                 <w:b/>
@@ -914,11 +1301,70 @@
                 <w:lang w:val="hr-HR" w:eastAsia="en-GB"/>
               </w:rPr>
             </w:pPr>
+            <w:r>
+              <w:rPr>
+                <w:rFonts w:eastAsia="Times New Roman" w:cs="Times New Roman"/>
+                <w:b/>
+                <w:bCs/>
+                <w:szCs w:val="24"/>
+                <w:lang w:val="hr-HR" w:eastAsia="en-GB"/>
+              </w:rPr>
+              <w:t>Statistički kolačići</w:t>
+            </w:r>
+            <w:r>
+              <w:rPr>
+                <w:rFonts w:eastAsia="Times New Roman" w:cs="Times New Roman"/>
+                <w:b/>
+                <w:bCs/>
+                <w:szCs w:val="24"/>
+                <w:lang w:val="hr-HR" w:eastAsia="en-GB"/>
+              </w:rPr>
+              <w:t xml:space="preserve"> </w:t>
+            </w:r>
+            <w:r>
+              <w:rPr>
+                <w:rFonts w:eastAsia="Times New Roman" w:cs="Times New Roman"/>
+                <w:szCs w:val="24"/>
+                <w:lang w:val="hr-HR" w:eastAsia="en-GB"/>
+              </w:rPr>
+              <w:t>(mogu se isključiti)  – omogućuju bilježenje posjeta i izvora prometa u svrhu mjerenja i poboljšanja učinkovitosti</w:t>
+            </w:r>
+            <w:r>
+              <w:rPr>
+                <w:rFonts w:eastAsia="Times New Roman" w:cs="Times New Roman"/>
+                <w:szCs w:val="24"/>
+                <w:lang w:val="hr-HR" w:eastAsia="en-GB"/>
+              </w:rPr>
+              <w:t xml:space="preserve"> </w:t>
+            </w:r>
+            <w:r>
+              <w:rPr>
+                <w:rFonts w:eastAsia="Times New Roman" w:cs="Times New Roman"/>
+                <w:szCs w:val="24"/>
+                <w:lang w:val="hr-HR" w:eastAsia="en-GB"/>
+              </w:rPr>
+              <w:t>Internet mjesta</w:t>
+            </w:r>
+            <w:r>
+              <w:rPr>
+                <w:rFonts w:eastAsia="Times New Roman" w:cs="Times New Roman"/>
+                <w:szCs w:val="24"/>
+                <w:lang w:val="hr-HR" w:eastAsia="en-GB"/>
+              </w:rPr>
+              <w:t>.</w:t>
+            </w:r>
           </w:p>
           <w:p>
             <w:pPr>
               <w:spacing w:before="120" w:after="120" w:line="240" w:lineRule="auto"/>
-              <w:ind w:left="360"/>
+              <w:jc w:val="both"/>
+              <w:rPr>
+                <w:rFonts w:eastAsia="Times New Roman" w:cs="Times New Roman"/>
+                <w:szCs w:val="24"/>
+                <w:lang w:val="hr-HR" w:eastAsia="en-GB"/>
+              </w:rPr>
+            </w:pPr>
+            <w:r>
               <w:rPr>
                 <w:rFonts w:eastAsia="Times New Roman" w:cs="Times New Roman"/>
                 <w:b/>
@@ -926,7 +1372,8 @@
                 <w:szCs w:val="24"/>
                 <w:lang w:val="hr-HR" w:eastAsia="en-GB"/>
               </w:rPr>
-            </w:pPr>
+              <w:t>Marketinški</w:t>
+            </w:r>
             <w:r>
               <w:rPr>
                 <w:rFonts w:eastAsia="Times New Roman" w:cs="Times New Roman"/>
@@ -935,264 +1382,27 @@
                 <w:szCs w:val="24"/>
                 <w:lang w:val="hr-HR" w:eastAsia="en-GB"/>
               </w:rPr>
-              <w:t>Kolačići treće strane (third party cookie)</w:t>
+              <w:t xml:space="preserve"> </w:t>
+            </w:r>
+            <w:r>
+              <w:rPr>
+                <w:rFonts w:eastAsia="Times New Roman" w:cs="Times New Roman"/>
+                <w:szCs w:val="24"/>
+                <w:lang w:val="hr-HR" w:eastAsia="en-GB"/>
+              </w:rPr>
+              <w:t xml:space="preserve">(mogu se isključiti) – služe za praćenje korisnika kroz web stranice i prikazivanje ciljanih oglasa. </w:t>
             </w:r>
           </w:p>
           <w:p>
             <w:pPr>
               <w:spacing w:before="120" w:after="120" w:line="240" w:lineRule="auto"/>
-              <w:ind w:left="360"/>
+              <w:jc w:val="both"/>
               <w:rPr>
                 <w:rFonts w:eastAsia="Times New Roman" w:cs="Times New Roman"/>
                 <w:szCs w:val="24"/>
                 <w:lang w:val="hr-HR" w:eastAsia="en-GB"/>
               </w:rPr>
             </w:pPr>
-            <w:r>
-              <w:rPr>
-                <w:rFonts w:eastAsia="Times New Roman" w:cs="Times New Roman"/>
-                <w:szCs w:val="24"/>
-                <w:lang w:val="hr-HR" w:eastAsia="en-GB"/>
-              </w:rPr>
-              <w:t>Kolačići treće strane dolaze s drugih Internet mjesta, a koje se nalaze na Internet mjestu koje gledate. Pomoću tih kolačića druga Internet mjesta mogu pratiti korištenje Interneta na Internet mjestu kog gledate u marketinške svrhe.</w:t>
-            </w:r>
-          </w:p>
-          <w:p>
-            <w:pPr>
-              <w:spacing w:before="120" w:after="120" w:line="240" w:lineRule="auto"/>
-              <w:ind w:left="360"/>
-              <w:rPr>
-                <w:rFonts w:eastAsia="Times New Roman" w:cs="Times New Roman"/>
-                <w:b/>
-                <w:bCs/>
-                <w:szCs w:val="24"/>
-                <w:lang w:val="hr-HR" w:eastAsia="en-GB"/>
-              </w:rPr>
-            </w:pPr>
-          </w:p>
-          <w:p>
-            <w:pPr>
-              <w:spacing w:before="120" w:after="120" w:line="240" w:lineRule="auto"/>
-              <w:ind w:left="360"/>
-              <w:rPr>
-                <w:rFonts w:eastAsia="Times New Roman" w:cs="Times New Roman"/>
-                <w:b/>
-                <w:bCs/>
-                <w:szCs w:val="24"/>
-                <w:lang w:val="hr-HR" w:eastAsia="en-GB"/>
-              </w:rPr>
-            </w:pPr>
-            <w:r>
-              <w:rPr>
-                <w:rFonts w:eastAsia="Times New Roman" w:cs="Times New Roman"/>
-                <w:b/>
-                <w:bCs/>
-                <w:szCs w:val="24"/>
-                <w:lang w:val="hr-HR" w:eastAsia="en-GB"/>
-              </w:rPr>
-              <w:lastRenderedPageBreak/>
-              <w:t>Kolačići prema funkciji</w:t>
-            </w:r>
-          </w:p>
-          <w:p>
-            <w:pPr>
-              <w:spacing w:before="120" w:after="120" w:line="240" w:lineRule="auto"/>
-              <w:ind w:left="360"/>
-              <w:rPr>
-                <w:rFonts w:eastAsia="Times New Roman" w:cs="Times New Roman"/>
-                <w:b/>
-                <w:bCs/>
-                <w:szCs w:val="24"/>
-                <w:lang w:val="hr-HR" w:eastAsia="en-GB"/>
-              </w:rPr>
-            </w:pPr>
-            <w:r>
-              <w:rPr>
-                <w:rFonts w:eastAsia="Times New Roman" w:cs="Times New Roman"/>
-                <w:b/>
-                <w:bCs/>
-                <w:szCs w:val="24"/>
-                <w:lang w:val="hr-HR" w:eastAsia="en-GB"/>
-              </w:rPr>
-              <w:t>Tehnički kolačići – obavezni kolačići</w:t>
-            </w:r>
-          </w:p>
-          <w:p>
-            <w:pPr>
-              <w:spacing w:before="120" w:after="120" w:line="240" w:lineRule="auto"/>
-              <w:ind w:left="360"/>
-              <w:rPr>
-                <w:rFonts w:eastAsia="Times New Roman" w:cs="Times New Roman"/>
-                <w:szCs w:val="24"/>
-                <w:lang w:val="hr-HR" w:eastAsia="en-GB"/>
-              </w:rPr>
-            </w:pPr>
-            <w:r>
-              <w:rPr>
-                <w:rFonts w:eastAsia="Times New Roman" w:cs="Times New Roman"/>
-                <w:szCs w:val="24"/>
-                <w:lang w:val="hr-HR" w:eastAsia="en-GB"/>
-              </w:rPr>
-              <w:t>(uvijek aktivni) – nužni za funkcioniranje Internet mjesta i ne mogu se isključiti u našim sustavima. Uobičajeno se postavljaju kao odgovor na vaše radnje koje uključuju zahtjev za uslugama, kao što su postavke kolačića, prijava ili ispunjavanje obrazaca. Svoj preglednik možete postaviti da blokira te kolačiće ili pošalje upozorenje o njima, ali u tom slučaju neki dijelovi stranice neće raditi. Ti kolačići ne pohranjuju nikakve informacije koje bi vas mogle identificirati.</w:t>
-            </w:r>
-          </w:p>
-          <w:p>
-            <w:pPr>
-              <w:spacing w:before="120" w:after="120" w:line="240" w:lineRule="auto"/>
-              <w:rPr>
-                <w:rFonts w:eastAsia="Times New Roman" w:cs="Times New Roman"/>
-                <w:szCs w:val="24"/>
-                <w:lang w:val="hr-HR" w:eastAsia="en-GB"/>
-              </w:rPr>
-            </w:pPr>
-          </w:p>
-          <w:p>
-            <w:pPr>
-              <w:spacing w:before="120" w:after="120" w:line="240" w:lineRule="auto"/>
-              <w:ind w:left="360"/>
-              <w:rPr>
-                <w:rFonts w:eastAsia="Times New Roman" w:cs="Times New Roman"/>
-                <w:b/>
-                <w:bCs/>
-                <w:szCs w:val="24"/>
-                <w:lang w:val="hr-HR" w:eastAsia="en-GB"/>
-              </w:rPr>
-            </w:pPr>
-            <w:r>
-              <w:rPr>
-                <w:rFonts w:eastAsia="Times New Roman" w:cs="Times New Roman"/>
-                <w:b/>
-                <w:bCs/>
-                <w:szCs w:val="24"/>
-                <w:lang w:val="hr-HR" w:eastAsia="en-GB"/>
-              </w:rPr>
-              <w:t>Funkcionalni kolačići</w:t>
-            </w:r>
-          </w:p>
-          <w:p>
-            <w:pPr>
-              <w:spacing w:before="120" w:after="120" w:line="240" w:lineRule="auto"/>
-              <w:ind w:left="360"/>
-              <w:rPr>
-                <w:rFonts w:eastAsia="Times New Roman" w:cs="Times New Roman"/>
-                <w:szCs w:val="24"/>
-                <w:lang w:val="hr-HR" w:eastAsia="en-GB"/>
-              </w:rPr>
-            </w:pPr>
-            <w:r>
-              <w:rPr>
-                <w:rFonts w:eastAsia="Times New Roman" w:cs="Times New Roman"/>
-                <w:szCs w:val="24"/>
-                <w:lang w:val="hr-HR" w:eastAsia="en-GB"/>
-              </w:rPr>
-              <w:t xml:space="preserve">(mogu se isključiti) – omogućuju Internet mjestu pružanje poboljšane funkcionalnosti i personalizaciju.  </w:t>
-            </w:r>
-          </w:p>
-          <w:p>
-            <w:pPr>
-              <w:spacing w:before="120" w:after="120" w:line="240" w:lineRule="auto"/>
-              <w:ind w:left="360"/>
-              <w:rPr>
-                <w:rFonts w:eastAsia="Times New Roman" w:cs="Times New Roman"/>
-                <w:szCs w:val="24"/>
-                <w:lang w:val="hr-HR" w:eastAsia="en-GB"/>
-              </w:rPr>
-            </w:pPr>
-          </w:p>
-          <w:p>
-            <w:pPr>
-              <w:spacing w:before="120" w:after="120" w:line="240" w:lineRule="auto"/>
-              <w:ind w:left="360"/>
-              <w:rPr>
-                <w:rFonts w:eastAsia="Times New Roman" w:cs="Times New Roman"/>
-                <w:b/>
-                <w:bCs/>
-                <w:szCs w:val="24"/>
-                <w:lang w:val="hr-HR" w:eastAsia="en-GB"/>
-              </w:rPr>
-            </w:pPr>
-            <w:r>
-              <w:rPr>
-                <w:rFonts w:eastAsia="Times New Roman" w:cs="Times New Roman"/>
-                <w:b/>
-                <w:bCs/>
-                <w:szCs w:val="24"/>
-                <w:lang w:val="hr-HR" w:eastAsia="en-GB"/>
-              </w:rPr>
-              <w:t>Statistički kolačići</w:t>
-            </w:r>
-          </w:p>
-          <w:p>
-            <w:pPr>
-              <w:spacing w:before="120" w:after="120" w:line="240" w:lineRule="auto"/>
-              <w:ind w:left="360"/>
-              <w:rPr>
-                <w:rFonts w:eastAsia="Times New Roman" w:cs="Times New Roman"/>
-                <w:szCs w:val="24"/>
-                <w:lang w:val="hr-HR" w:eastAsia="en-GB"/>
-              </w:rPr>
-            </w:pPr>
-            <w:r>
-              <w:rPr>
-                <w:rFonts w:eastAsia="Times New Roman" w:cs="Times New Roman"/>
-                <w:szCs w:val="24"/>
-                <w:lang w:val="hr-HR" w:eastAsia="en-GB"/>
-              </w:rPr>
-              <w:t>(mogu se isključiti)  – omogućuju bilježenje posjeta i izvora prometa u svrhu mjerenja i poboljšanja učinkovitosti  Internet mjesta</w:t>
-            </w:r>
-          </w:p>
-          <w:p>
-            <w:pPr>
-              <w:spacing w:before="120" w:after="120" w:line="240" w:lineRule="auto"/>
-              <w:ind w:left="360"/>
-              <w:rPr>
-                <w:rFonts w:eastAsia="Times New Roman" w:cs="Times New Roman"/>
-                <w:szCs w:val="24"/>
-                <w:lang w:val="hr-HR" w:eastAsia="en-GB"/>
-              </w:rPr>
-            </w:pPr>
-          </w:p>
-          <w:p>
-            <w:pPr>
-              <w:spacing w:before="120" w:after="120" w:line="240" w:lineRule="auto"/>
-              <w:ind w:left="360"/>
-              <w:rPr>
-                <w:rFonts w:eastAsia="Times New Roman" w:cs="Times New Roman"/>
-                <w:b/>
-                <w:bCs/>
-                <w:szCs w:val="24"/>
-                <w:lang w:val="hr-HR" w:eastAsia="en-GB"/>
-              </w:rPr>
-            </w:pPr>
-            <w:r>
-              <w:rPr>
-                <w:rFonts w:eastAsia="Times New Roman" w:cs="Times New Roman"/>
-                <w:b/>
-                <w:bCs/>
-                <w:szCs w:val="24"/>
-                <w:lang w:val="hr-HR" w:eastAsia="en-GB"/>
-              </w:rPr>
-              <w:t>Marketinški</w:t>
-            </w:r>
-          </w:p>
-          <w:p>
-            <w:pPr>
-              <w:spacing w:before="120" w:after="120" w:line="240" w:lineRule="auto"/>
-              <w:ind w:left="360"/>
-              <w:rPr>
-                <w:rFonts w:eastAsia="Times New Roman" w:cs="Times New Roman"/>
-                <w:szCs w:val="24"/>
-                <w:lang w:val="hr-HR" w:eastAsia="en-GB"/>
-              </w:rPr>
-            </w:pPr>
-            <w:r>
-              <w:rPr>
-                <w:rFonts w:eastAsia="Times New Roman" w:cs="Times New Roman"/>
-                <w:szCs w:val="24"/>
-                <w:lang w:val="hr-HR" w:eastAsia="en-GB"/>
-              </w:rPr>
-              <w:t xml:space="preserve">(mogu se isključiti) – služe za praćenje korisnika kroz web stranice i prikazivanje ciljanih oglasa. Ovo internet mjesto ne koristi marketinške kolačiće. </w:t>
-            </w:r>
           </w:p>
         </w:tc>
       </w:tr>
@@ -1207,6 +1417,24 @@
           <w:lang w:val="hr-HR" w:eastAsia="en-GB"/>
         </w:rPr>
       </w:pPr>
+    </w:p>
+    <w:p>
+      <w:pPr>
+        <w:spacing w:line="240" w:lineRule="auto"/>
+        <w:rPr>
+          <w:rFonts w:eastAsia="Times New Roman" w:cs="Times New Roman"/>
+          <w:szCs w:val="24"/>
+          <w:lang w:val="hr-HR" w:eastAsia="en-GB"/>
+        </w:rPr>
+      </w:pPr>
+      <w:r>
+        <w:rPr>
+          <w:rFonts w:eastAsia="Times New Roman" w:cs="Times New Roman"/>
+          <w:szCs w:val="24"/>
+          <w:lang w:val="hr-HR" w:eastAsia="en-GB"/>
+        </w:rPr>
+        <w:br w:type="page"/>
+      </w:r>
     </w:p>
     <w:p>
       <w:pPr>
@@ -1236,6 +1464,7 @@
           <w:szCs w:val="24"/>
           <w:lang w:val="hr-HR"/>
         </w:rPr>
+        <w:lastRenderedPageBreak/>
         <w:t xml:space="preserve">4. </w:t>
       </w:r>
       <w:r>
@@ -1413,6 +1642,220 @@
               <w:t>}</w:t>
             </w:r>
           </w:p>
+          <w:p>
+            <w:pPr>
+              <w:spacing w:before="120" w:after="120" w:line="240" w:lineRule="auto"/>
+              <w:jc w:val="both"/>
+              <w:rPr>
+                <w:rFonts w:eastAsia="Times New Roman" w:cs="Times New Roman"/>
+                <w:szCs w:val="24"/>
+                <w:lang w:val="hr-HR" w:eastAsia="en-GB"/>
+              </w:rPr>
+            </w:pPr>
+          </w:p>
+          <w:p>
+            <w:pPr>
+              <w:spacing w:before="120" w:after="120" w:line="240" w:lineRule="auto"/>
+              <w:jc w:val="both"/>
+              <w:rPr>
+                <w:rFonts w:eastAsia="Times New Roman" w:cs="Times New Roman"/>
+                <w:szCs w:val="24"/>
+                <w:lang w:val="hr-HR" w:eastAsia="en-GB"/>
+              </w:rPr>
+            </w:pPr>
+            <w:r>
+              <w:rPr>
+                <w:rFonts w:eastAsia="Times New Roman" w:cs="Times New Roman"/>
+                <w:color w:val="FF0000"/>
+                <w:szCs w:val="24"/>
+                <w:lang w:val="hr-HR" w:eastAsia="en-GB"/>
+              </w:rPr>
+              <w:t xml:space="preserve">(ukloniti iz </w:t>
+            </w:r>
+            <w:r>
+              <w:rPr>
+                <w:rFonts w:eastAsia="Times New Roman" w:cs="Times New Roman"/>
+                <w:color w:val="FF0000"/>
+                <w:szCs w:val="24"/>
+                <w:lang w:val="hr-HR" w:eastAsia="en-GB"/>
+              </w:rPr>
+              <w:t>O</w:t>
+            </w:r>
+            <w:r>
+              <w:rPr>
+                <w:rFonts w:eastAsia="Times New Roman" w:cs="Times New Roman"/>
+                <w:color w:val="FF0000"/>
+                <w:szCs w:val="24"/>
+                <w:lang w:val="hr-HR" w:eastAsia="en-GB"/>
+              </w:rPr>
+              <w:t>bavijesti o kolačićima ukoliko nije primjenjivo)</w:t>
+            </w:r>
+          </w:p>
+          <w:p>
+            <w:pPr>
+              <w:spacing w:before="120" w:after="120" w:line="240" w:lineRule="auto"/>
+              <w:jc w:val="both"/>
+              <w:rPr>
+                <w:rFonts w:eastAsia="Times New Roman" w:cs="Times New Roman"/>
+                <w:szCs w:val="24"/>
+                <w:lang w:val="hr-HR" w:eastAsia="en-GB"/>
+              </w:rPr>
+            </w:pPr>
+            <w:r>
+              <w:rPr>
+                <w:rFonts w:eastAsia="Times New Roman" w:cs="Times New Roman"/>
+                <w:szCs w:val="24"/>
+                <w:lang w:val="hr-HR" w:eastAsia="en-GB"/>
+              </w:rPr>
+              <w:t xml:space="preserve">Naša web stranica koristi </w:t>
+            </w:r>
+            <w:proofErr w:type="spellStart"/>
+            <w:r>
+              <w:rPr>
+                <w:rFonts w:eastAsia="Times New Roman" w:cs="Times New Roman"/>
+                <w:i/>
+                <w:iCs/>
+                <w:szCs w:val="24"/>
+                <w:lang w:val="hr-HR" w:eastAsia="en-GB"/>
+              </w:rPr>
+              <w:t>pluginove</w:t>
+            </w:r>
+            <w:proofErr w:type="spellEnd"/>
+            <w:r>
+              <w:rPr>
+                <w:rFonts w:eastAsia="Times New Roman" w:cs="Times New Roman"/>
+                <w:i/>
+                <w:iCs/>
+                <w:szCs w:val="24"/>
+                <w:lang w:val="hr-HR" w:eastAsia="en-GB"/>
+              </w:rPr>
+              <w:t xml:space="preserve"> </w:t>
+            </w:r>
+            <w:r>
+              <w:rPr>
+                <w:rFonts w:eastAsia="Times New Roman" w:cs="Times New Roman"/>
+                <w:szCs w:val="24"/>
+                <w:lang w:val="hr-HR" w:eastAsia="en-GB"/>
+              </w:rPr>
+              <w:t>društveni</w:t>
+            </w:r>
+            <w:r>
+              <w:rPr>
+                <w:rFonts w:eastAsia="Times New Roman" w:cs="Times New Roman"/>
+                <w:szCs w:val="24"/>
+                <w:lang w:val="hr-HR" w:eastAsia="en-GB"/>
+              </w:rPr>
+              <w:t>h</w:t>
+            </w:r>
+            <w:r>
+              <w:rPr>
+                <w:rFonts w:eastAsia="Times New Roman" w:cs="Times New Roman"/>
+                <w:szCs w:val="24"/>
+                <w:lang w:val="hr-HR" w:eastAsia="en-GB"/>
+              </w:rPr>
+              <w:t xml:space="preserve"> mreža</w:t>
+            </w:r>
+            <w:r>
+              <w:rPr>
+                <w:rFonts w:eastAsia="Times New Roman" w:cs="Times New Roman"/>
+                <w:szCs w:val="24"/>
+                <w:lang w:val="hr-HR" w:eastAsia="en-GB"/>
+              </w:rPr>
+              <w:t xml:space="preserve"> </w:t>
+            </w:r>
+            <w:r>
+              <w:rPr>
+                <w:rFonts w:eastAsia="Times New Roman" w:cs="Times New Roman"/>
+                <w:szCs w:val="24"/>
+                <w:lang w:val="hr-HR" w:eastAsia="en-GB"/>
+              </w:rPr>
+              <w:t>i</w:t>
+            </w:r>
+            <w:r>
+              <w:rPr>
+                <w:rFonts w:eastAsia="Times New Roman" w:cs="Times New Roman"/>
+                <w:szCs w:val="24"/>
+                <w:lang w:val="hr-HR" w:eastAsia="en-GB"/>
+              </w:rPr>
+              <w:t>/ili</w:t>
+            </w:r>
+            <w:r>
+              <w:rPr>
+                <w:rFonts w:eastAsia="Times New Roman" w:cs="Times New Roman"/>
+                <w:szCs w:val="24"/>
+                <w:lang w:val="hr-HR" w:eastAsia="en-GB"/>
+              </w:rPr>
+              <w:t xml:space="preserve"> linkove na društvene mreže koj</w:t>
+            </w:r>
+            <w:r>
+              <w:rPr>
+                <w:rFonts w:eastAsia="Times New Roman" w:cs="Times New Roman"/>
+                <w:szCs w:val="24"/>
+                <w:lang w:val="hr-HR" w:eastAsia="en-GB"/>
+              </w:rPr>
+              <w:t xml:space="preserve">e obrađuju </w:t>
+            </w:r>
+            <w:r>
+              <w:rPr>
+                <w:rFonts w:eastAsia="Times New Roman" w:cs="Times New Roman"/>
+                <w:szCs w:val="24"/>
+                <w:lang w:val="hr-HR" w:eastAsia="en-GB"/>
+              </w:rPr>
+              <w:t>osobne podatke u skladu sa svojim pravilima privatnosti. Preporučujemo da pročitate pravila privatnosti tih društvenih mreža</w:t>
+            </w:r>
+            <w:r>
+              <w:rPr>
+                <w:rFonts w:eastAsia="Times New Roman" w:cs="Times New Roman"/>
+                <w:color w:val="FF0000"/>
+                <w:szCs w:val="24"/>
+                <w:lang w:val="hr-HR" w:eastAsia="en-GB"/>
+              </w:rPr>
+              <w:t xml:space="preserve"> (_______navesti kojih) </w:t>
+            </w:r>
+            <w:r>
+              <w:rPr>
+                <w:rFonts w:eastAsia="Times New Roman" w:cs="Times New Roman"/>
+                <w:szCs w:val="24"/>
+                <w:lang w:val="hr-HR" w:eastAsia="en-GB"/>
+              </w:rPr>
+              <w:t>kako biste bolje razumjeli način na koji se obrađuju vaši osobni podac</w:t>
+            </w:r>
+            <w:r>
+              <w:rPr>
+                <w:rFonts w:eastAsia="Times New Roman" w:cs="Times New Roman"/>
+                <w:szCs w:val="24"/>
+                <w:lang w:val="hr-HR" w:eastAsia="en-GB"/>
+              </w:rPr>
+              <w:t>i.</w:t>
+            </w:r>
+          </w:p>
+          <w:p>
+            <w:pPr>
+              <w:spacing w:before="120" w:after="120" w:line="240" w:lineRule="auto"/>
+              <w:jc w:val="both"/>
+              <w:rPr>
+                <w:rFonts w:eastAsia="Times New Roman" w:cs="Times New Roman"/>
+                <w:szCs w:val="24"/>
+                <w:lang w:val="hr-HR" w:eastAsia="en-GB"/>
+              </w:rPr>
+            </w:pPr>
+            <w:r>
+              <w:rPr>
+                <w:rFonts w:eastAsia="Times New Roman" w:cs="Times New Roman"/>
+                <w:szCs w:val="24"/>
+                <w:lang w:val="hr-HR" w:eastAsia="en-GB"/>
+              </w:rPr>
+              <w:t>Više o osobnim podacima koje obrađujemo kao i Vašim pravima vezanim za obradu osobnih podataka možete pročitati u našoj Politici privatnosti na poveznici :</w:t>
+            </w:r>
+            <w:r>
+              <w:rPr>
+                <w:rFonts w:eastAsia="Times New Roman" w:cs="Times New Roman"/>
+                <w:szCs w:val="24"/>
+                <w:lang w:val="hr-HR" w:eastAsia="en-GB"/>
+              </w:rPr>
+              <w:t xml:space="preserve"> _______________</w:t>
+            </w:r>
+          </w:p>
         </w:tc>
       </w:tr>
     </w:tbl>
@@ -1444,7 +1887,7 @@
 </file>
 
 <file path=word/endnotes.xml><?xml version="1.0" encoding="utf-8"?>
-<w:endnotes xmlns:wpc="http://schemas.microsoft.com/office/word/2010/wordprocessingCanvas" xmlns:cx="http://schemas.microsoft.com/office/drawing/2014/chartex" xmlns:cx1="http://schemas.microsoft.com/office/drawing/2015/9/8/chartex" xmlns:cx2="http://schemas.microsoft.com/office/drawing/2015/10/21/chartex" xmlns:cx3="http://schemas.microsoft.com/office/drawing/2016/5/9/chartex" xmlns:cx4="http://schemas.microsoft.com/office/drawing/2016/5/10/chartex" xmlns:cx5="http://schemas.microsoft.com/office/drawing/2016/5/11/chartex" xmlns:cx6="http://schemas.microsoft.com/office/drawing/2016/5/12/chartex" xmlns:cx7="http://schemas.microsoft.com/office/drawing/2016/5/13/chartex" xmlns:cx8="http://schemas.microsoft.com/office/drawing/2016/5/14/chartex" xmlns:mc="http://schemas.openxmlformats.org/markup-compatibility/2006" xmlns:aink="http://schemas.microsoft.com/office/drawing/2016/ink" xmlns:am3d="http://schemas.microsoft.com/office/drawing/2017/model3d" xmlns:o="urn:schemas-microsoft-com:office:office" xmlns:oel="http://schemas.microsoft.com/office/2019/extlst" xmlns:r="http://schemas.openxmlformats.org/officeDocument/2006/relationships" xmlns:m="http://schemas.openxmlformats.org/officeDocument/2006/math" xmlns:v="urn:schemas-microsoft-com:vml" xmlns:wp14="http://schemas.microsoft.com/office/word/2010/wordprocessingDrawing" xmlns:wp="http://schemas.openxmlformats.org/drawingml/2006/wordprocessingDrawing" xmlns:w10="urn:schemas-microsoft-com:office:word" xmlns:w="http://schemas.openxmlformats.org/wordprocessingml/2006/main" xmlns:w14="http://schemas.microsoft.com/office/word/2010/wordml" xmlns:w15="http://schemas.microsoft.com/office/word/2012/wordml" xmlns:w16cex="http://schemas.microsoft.com/office/word/2018/wordml/cex" xmlns:w16cid="http://schemas.microsoft.com/office/word/2016/wordml/cid" xmlns:w16="http://schemas.microsoft.com/office/word/2018/wordml" xmlns:w16sdtdh="http://schemas.microsoft.com/office/word/2020/wordml/sdtdatahash" xmlns:w16se="http://schemas.microsoft.com/office/word/2015/wordml/symex" xmlns:wpg="http://schemas.microsoft.com/office/word/2010/wordprocessingGroup" xmlns:wpi="http://schemas.microsoft.com/office/word/2010/wordprocessingInk" xmlns:wne="http://schemas.microsoft.com/office/word/2006/wordml" xmlns:wps="http://schemas.microsoft.com/office/word/2010/wordprocessingShape" mc:Ignorable="w14 w15 w16se w16cid w16 w16cex w16sdtdh wp14">
+<w:endnotes xmlns:wpc="http://schemas.microsoft.com/office/word/2010/wordprocessingCanvas" xmlns:cx="http://schemas.microsoft.com/office/drawing/2014/chartex" xmlns:cx1="http://schemas.microsoft.com/office/drawing/2015/9/8/chartex" xmlns:cx2="http://schemas.microsoft.com/office/drawing/2015/10/21/chartex" xmlns:cx3="http://schemas.microsoft.com/office/drawing/2016/5/9/chartex" xmlns:cx4="http://schemas.microsoft.com/office/drawing/2016/5/10/chartex" xmlns:cx5="http://schemas.microsoft.com/office/drawing/2016/5/11/chartex" xmlns:cx6="http://schemas.microsoft.com/office/drawing/2016/5/12/chartex" xmlns:cx7="http://schemas.microsoft.com/office/drawing/2016/5/13/chartex" xmlns:cx8="http://schemas.microsoft.com/office/drawing/2016/5/14/chartex" xmlns:mc="http://schemas.openxmlformats.org/markup-compatibility/2006" xmlns:aink="http://schemas.microsoft.com/office/drawing/2016/ink" xmlns:am3d="http://schemas.microsoft.com/office/drawing/2017/model3d" xmlns:o="urn:schemas-microsoft-com:office:office" xmlns:oel="http://schemas.microsoft.com/office/2019/extlst" xmlns:r="http://schemas.openxmlformats.org/officeDocument/2006/relationships" xmlns:m="http://schemas.openxmlformats.org/officeDocument/2006/math" xmlns:v="urn:schemas-microsoft-com:vml" xmlns:wp14="http://schemas.microsoft.com/office/word/2010/wordprocessingDrawing" xmlns:wp="http://schemas.openxmlformats.org/drawingml/2006/wordprocessingDrawing" xmlns:w10="urn:schemas-microsoft-com:office:word" xmlns:w="http://schemas.openxmlformats.org/wordprocessingml/2006/main" xmlns:w14="http://schemas.microsoft.com/office/word/2010/wordml" xmlns:w15="http://schemas.microsoft.com/office/word/2012/wordml" xmlns:w16cex="http://schemas.microsoft.com/office/word/2018/wordml/cex" xmlns:w16cid="http://schemas.microsoft.com/office/word/2016/wordml/cid" xmlns:w16="http://schemas.microsoft.com/office/word/2018/wordml" xmlns:w16du="http://schemas.microsoft.com/office/word/2023/wordml/word16du" xmlns:w16sdtdh="http://schemas.microsoft.com/office/word/2020/wordml/sdtdatahash" xmlns:w16se="http://schemas.microsoft.com/office/word/2015/wordml/symex" xmlns:wpg="http://schemas.microsoft.com/office/word/2010/wordprocessingGroup" xmlns:wpi="http://schemas.microsoft.com/office/word/2010/wordprocessingInk" xmlns:wne="http://schemas.microsoft.com/office/word/2006/wordml" xmlns:wps="http://schemas.microsoft.com/office/word/2010/wordprocessingShape" mc:Ignorable="w14 w15 w16se w16cid w16 w16cex w16sdtdh w16du wp14">
   <w:endnote w:type="separator" w:id="-1">
     <w:p>
       <w:pPr>
@@ -1469,7 +1912,7 @@
 </file>
 
 <file path=word/footer1.xml><?xml version="1.0" encoding="utf-8"?>
-<w:ftr xmlns:wpc="http://schemas.microsoft.com/office/word/2010/wordprocessingCanvas" xmlns:cx="http://schemas.microsoft.com/office/drawing/2014/chartex" xmlns:cx1="http://schemas.microsoft.com/office/drawing/2015/9/8/chartex" xmlns:cx2="http://schemas.microsoft.com/office/drawing/2015/10/21/chartex" xmlns:cx3="http://schemas.microsoft.com/office/drawing/2016/5/9/chartex" xmlns:cx4="http://schemas.microsoft.com/office/drawing/2016/5/10/chartex" xmlns:cx5="http://schemas.microsoft.com/office/drawing/2016/5/11/chartex" xmlns:cx6="http://schemas.microsoft.com/office/drawing/2016/5/12/chartex" xmlns:cx7="http://schemas.microsoft.com/office/drawing/2016/5/13/chartex" xmlns:cx8="http://schemas.microsoft.com/office/drawing/2016/5/14/chartex" xmlns:mc="http://schemas.openxmlformats.org/markup-compatibility/2006" xmlns:aink="http://schemas.microsoft.com/office/drawing/2016/ink" xmlns:am3d="http://schemas.microsoft.com/office/drawing/2017/model3d" xmlns:o="urn:schemas-microsoft-com:office:office" xmlns:oel="http://schemas.microsoft.com/office/2019/extlst" xmlns:r="http://schemas.openxmlformats.org/officeDocument/2006/relationships" xmlns:m="http://schemas.openxmlformats.org/officeDocument/2006/math" xmlns:v="urn:schemas-microsoft-com:vml" xmlns:wp14="http://schemas.microsoft.com/office/word/2010/wordprocessingDrawing" xmlns:wp="http://schemas.openxmlformats.org/drawingml/2006/wordprocessingDrawing" xmlns:w10="urn:schemas-microsoft-com:office:word" xmlns:w="http://schemas.openxmlformats.org/wordprocessingml/2006/main" xmlns:w14="http://schemas.microsoft.com/office/word/2010/wordml" xmlns:w15="http://schemas.microsoft.com/office/word/2012/wordml" xmlns:w16cex="http://schemas.microsoft.com/office/word/2018/wordml/cex" xmlns:w16cid="http://schemas.microsoft.com/office/word/2016/wordml/cid" xmlns:w16="http://schemas.microsoft.com/office/word/2018/wordml" xmlns:w16sdtdh="http://schemas.microsoft.com/office/word/2020/wordml/sdtdatahash" xmlns:w16se="http://schemas.microsoft.com/office/word/2015/wordml/symex" xmlns:wpg="http://schemas.microsoft.com/office/word/2010/wordprocessingGroup" xmlns:wpi="http://schemas.microsoft.com/office/word/2010/wordprocessingInk" xmlns:wne="http://schemas.microsoft.com/office/word/2006/wordml" xmlns:wps="http://schemas.microsoft.com/office/word/2010/wordprocessingShape" mc:Ignorable="w14 w15 w16se w16cid w16 w16cex w16sdtdh wp14">
+<w:ftr xmlns:wpc="http://schemas.microsoft.com/office/word/2010/wordprocessingCanvas" xmlns:cx="http://schemas.microsoft.com/office/drawing/2014/chartex" xmlns:cx1="http://schemas.microsoft.com/office/drawing/2015/9/8/chartex" xmlns:cx2="http://schemas.microsoft.com/office/drawing/2015/10/21/chartex" xmlns:cx3="http://schemas.microsoft.com/office/drawing/2016/5/9/chartex" xmlns:cx4="http://schemas.microsoft.com/office/drawing/2016/5/10/chartex" xmlns:cx5="http://schemas.microsoft.com/office/drawing/2016/5/11/chartex" xmlns:cx6="http://schemas.microsoft.com/office/drawing/2016/5/12/chartex" xmlns:cx7="http://schemas.microsoft.com/office/drawing/2016/5/13/chartex" xmlns:cx8="http://schemas.microsoft.com/office/drawing/2016/5/14/chartex" xmlns:mc="http://schemas.openxmlformats.org/markup-compatibility/2006" xmlns:aink="http://schemas.microsoft.com/office/drawing/2016/ink" xmlns:am3d="http://schemas.microsoft.com/office/drawing/2017/model3d" xmlns:o="urn:schemas-microsoft-com:office:office" xmlns:oel="http://schemas.microsoft.com/office/2019/extlst" xmlns:r="http://schemas.openxmlformats.org/officeDocument/2006/relationships" xmlns:m="http://schemas.openxmlformats.org/officeDocument/2006/math" xmlns:v="urn:schemas-microsoft-com:vml" xmlns:wp14="http://schemas.microsoft.com/office/word/2010/wordprocessingDrawing" xmlns:wp="http://schemas.openxmlformats.org/drawingml/2006/wordprocessingDrawing" xmlns:w10="urn:schemas-microsoft-com:office:word" xmlns:w="http://schemas.openxmlformats.org/wordprocessingml/2006/main" xmlns:w14="http://schemas.microsoft.com/office/word/2010/wordml" xmlns:w15="http://schemas.microsoft.com/office/word/2012/wordml" xmlns:w16cex="http://schemas.microsoft.com/office/word/2018/wordml/cex" xmlns:w16cid="http://schemas.microsoft.com/office/word/2016/wordml/cid" xmlns:w16="http://schemas.microsoft.com/office/word/2018/wordml" xmlns:w16du="http://schemas.microsoft.com/office/word/2023/wordml/word16du" xmlns:w16sdtdh="http://schemas.microsoft.com/office/word/2020/wordml/sdtdatahash" xmlns:w16se="http://schemas.microsoft.com/office/word/2015/wordml/symex" xmlns:wpg="http://schemas.microsoft.com/office/word/2010/wordprocessingGroup" xmlns:wpi="http://schemas.microsoft.com/office/word/2010/wordprocessingInk" xmlns:wne="http://schemas.microsoft.com/office/word/2006/wordml" xmlns:wps="http://schemas.microsoft.com/office/word/2010/wordprocessingShape" mc:Ignorable="w14 w15 w16se w16cid w16 w16cex w16sdtdh w16du wp14">
   <w:p>
     <w:pPr>
       <w:pStyle w:val="Podnoje"/>
@@ -1551,7 +1994,7 @@
 </file>
 
 <file path=word/footnotes.xml><?xml version="1.0" encoding="utf-8"?>
-<w:footnotes xmlns:wpc="http://schemas.microsoft.com/office/word/2010/wordprocessingCanvas" xmlns:cx="http://schemas.microsoft.com/office/drawing/2014/chartex" xmlns:cx1="http://schemas.microsoft.com/office/drawing/2015/9/8/chartex" xmlns:cx2="http://schemas.microsoft.com/office/drawing/2015/10/21/chartex" xmlns:cx3="http://schemas.microsoft.com/office/drawing/2016/5/9/chartex" xmlns:cx4="http://schemas.microsoft.com/office/drawing/2016/5/10/chartex" xmlns:cx5="http://schemas.microsoft.com/office/drawing/2016/5/11/chartex" xmlns:cx6="http://schemas.microsoft.com/office/drawing/2016/5/12/chartex" xmlns:cx7="http://schemas.microsoft.com/office/drawing/2016/5/13/chartex" xmlns:cx8="http://schemas.microsoft.com/office/drawing/2016/5/14/chartex" xmlns:mc="http://schemas.openxmlformats.org/markup-compatibility/2006" xmlns:aink="http://schemas.microsoft.com/office/drawing/2016/ink" xmlns:am3d="http://schemas.microsoft.com/office/drawing/2017/model3d" xmlns:o="urn:schemas-microsoft-com:office:office" xmlns:oel="http://schemas.microsoft.com/office/2019/extlst" xmlns:r="http://schemas.openxmlformats.org/officeDocument/2006/relationships" xmlns:m="http://schemas.openxmlformats.org/officeDocument/2006/math" xmlns:v="urn:schemas-microsoft-com:vml" xmlns:wp14="http://schemas.microsoft.com/office/word/2010/wordprocessingDrawing" xmlns:wp="http://schemas.openxmlformats.org/drawingml/2006/wordprocessingDrawing" xmlns:w10="urn:schemas-microsoft-com:office:word" xmlns:w="http://schemas.openxmlformats.org/wordprocessingml/2006/main" xmlns:w14="http://schemas.microsoft.com/office/word/2010/wordml" xmlns:w15="http://schemas.microsoft.com/office/word/2012/wordml" xmlns:w16cex="http://schemas.microsoft.com/office/word/2018/wordml/cex" xmlns:w16cid="http://schemas.microsoft.com/office/word/2016/wordml/cid" xmlns:w16="http://schemas.microsoft.com/office/word/2018/wordml" xmlns:w16sdtdh="http://schemas.microsoft.com/office/word/2020/wordml/sdtdatahash" xmlns:w16se="http://schemas.microsoft.com/office/word/2015/wordml/symex" xmlns:wpg="http://schemas.microsoft.com/office/word/2010/wordprocessingGroup" xmlns:wpi="http://schemas.microsoft.com/office/word/2010/wordprocessingInk" xmlns:wne="http://schemas.microsoft.com/office/word/2006/wordml" xmlns:wps="http://schemas.microsoft.com/office/word/2010/wordprocessingShape" mc:Ignorable="w14 w15 w16se w16cid w16 w16cex w16sdtdh wp14">
+<w:footnotes xmlns:wpc="http://schemas.microsoft.com/office/word/2010/wordprocessingCanvas" xmlns:cx="http://schemas.microsoft.com/office/drawing/2014/chartex" xmlns:cx1="http://schemas.microsoft.com/office/drawing/2015/9/8/chartex" xmlns:cx2="http://schemas.microsoft.com/office/drawing/2015/10/21/chartex" xmlns:cx3="http://schemas.microsoft.com/office/drawing/2016/5/9/chartex" xmlns:cx4="http://schemas.microsoft.com/office/drawing/2016/5/10/chartex" xmlns:cx5="http://schemas.microsoft.com/office/drawing/2016/5/11/chartex" xmlns:cx6="http://schemas.microsoft.com/office/drawing/2016/5/12/chartex" xmlns:cx7="http://schemas.microsoft.com/office/drawing/2016/5/13/chartex" xmlns:cx8="http://schemas.microsoft.com/office/drawing/2016/5/14/chartex" xmlns:mc="http://schemas.openxmlformats.org/markup-compatibility/2006" xmlns:aink="http://schemas.microsoft.com/office/drawing/2016/ink" xmlns:am3d="http://schemas.microsoft.com/office/drawing/2017/model3d" xmlns:o="urn:schemas-microsoft-com:office:office" xmlns:oel="http://schemas.microsoft.com/office/2019/extlst" xmlns:r="http://schemas.openxmlformats.org/officeDocument/2006/relationships" xmlns:m="http://schemas.openxmlformats.org/officeDocument/2006/math" xmlns:v="urn:schemas-microsoft-com:vml" xmlns:wp14="http://schemas.microsoft.com/office/word/2010/wordprocessingDrawing" xmlns:wp="http://schemas.openxmlformats.org/drawingml/2006/wordprocessingDrawing" xmlns:w10="urn:schemas-microsoft-com:office:word" xmlns:w="http://schemas.openxmlformats.org/wordprocessingml/2006/main" xmlns:w14="http://schemas.microsoft.com/office/word/2010/wordml" xmlns:w15="http://schemas.microsoft.com/office/word/2012/wordml" xmlns:w16cex="http://schemas.microsoft.com/office/word/2018/wordml/cex" xmlns:w16cid="http://schemas.microsoft.com/office/word/2016/wordml/cid" xmlns:w16="http://schemas.microsoft.com/office/word/2018/wordml" xmlns:w16du="http://schemas.microsoft.com/office/word/2023/wordml/word16du" xmlns:w16sdtdh="http://schemas.microsoft.com/office/word/2020/wordml/sdtdatahash" xmlns:w16se="http://schemas.microsoft.com/office/word/2015/wordml/symex" xmlns:wpg="http://schemas.microsoft.com/office/word/2010/wordprocessingGroup" xmlns:wpi="http://schemas.microsoft.com/office/word/2010/wordprocessingInk" xmlns:wne="http://schemas.microsoft.com/office/word/2006/wordml" xmlns:wps="http://schemas.microsoft.com/office/word/2010/wordprocessingShape" mc:Ignorable="w14 w15 w16se w16cid w16 w16cex w16sdtdh w16du wp14">
   <w:footnote w:type="separator" w:id="-1">
     <w:p>
       <w:pPr>
@@ -1576,7 +2019,7 @@
 </file>
 
 <file path=word/numbering.xml><?xml version="1.0" encoding="utf-8"?>
-<w:numbering xmlns:wpc="http://schemas.microsoft.com/office/word/2010/wordprocessingCanvas" xmlns:cx="http://schemas.microsoft.com/office/drawing/2014/chartex" xmlns:cx1="http://schemas.microsoft.com/office/drawing/2015/9/8/chartex" xmlns:cx2="http://schemas.microsoft.com/office/drawing/2015/10/21/chartex" xmlns:cx3="http://schemas.microsoft.com/office/drawing/2016/5/9/chartex" xmlns:cx4="http://schemas.microsoft.com/office/drawing/2016/5/10/chartex" xmlns:cx5="http://schemas.microsoft.com/office/drawing/2016/5/11/chartex" xmlns:cx6="http://schemas.microsoft.com/office/drawing/2016/5/12/chartex" xmlns:cx7="http://schemas.microsoft.com/office/drawing/2016/5/13/chartex" xmlns:cx8="http://schemas.microsoft.com/office/drawing/2016/5/14/chartex" xmlns:mc="http://schemas.openxmlformats.org/markup-compatibility/2006" xmlns:aink="http://schemas.microsoft.com/office/drawing/2016/ink" xmlns:am3d="http://schemas.microsoft.com/office/drawing/2017/model3d" xmlns:o="urn:schemas-microsoft-com:office:office" xmlns:oel="http://schemas.microsoft.com/office/2019/extlst" xmlns:r="http://schemas.openxmlformats.org/officeDocument/2006/relationships" xmlns:m="http://schemas.openxmlformats.org/officeDocument/2006/math" xmlns:v="urn:schemas-microsoft-com:vml" xmlns:wp14="http://schemas.microsoft.com/office/word/2010/wordprocessingDrawing" xmlns:wp="http://schemas.openxmlformats.org/drawingml/2006/wordprocessingDrawing" xmlns:w10="urn:schemas-microsoft-com:office:word" xmlns:w="http://schemas.openxmlformats.org/wordprocessingml/2006/main" xmlns:w14="http://schemas.microsoft.com/office/word/2010/wordml" xmlns:w15="http://schemas.microsoft.com/office/word/2012/wordml" xmlns:w16cex="http://schemas.microsoft.com/office/word/2018/wordml/cex" xmlns:w16cid="http://schemas.microsoft.com/office/word/2016/wordml/cid" xmlns:w16="http://schemas.microsoft.com/office/word/2018/wordml" xmlns:w16sdtdh="http://schemas.microsoft.com/office/word/2020/wordml/sdtdatahash" xmlns:w16se="http://schemas.microsoft.com/office/word/2015/wordml/symex" xmlns:wpg="http://schemas.microsoft.com/office/word/2010/wordprocessingGroup" xmlns:wpi="http://schemas.microsoft.com/office/word/2010/wordprocessingInk" xmlns:wne="http://schemas.microsoft.com/office/word/2006/wordml" xmlns:wps="http://schemas.microsoft.com/office/word/2010/wordprocessingShape" mc:Ignorable="w14 w15 w16se w16cid w16 w16cex w16sdtdh wp14">
+<w:numbering xmlns:wpc="http://schemas.microsoft.com/office/word/2010/wordprocessingCanvas" xmlns:cx="http://schemas.microsoft.com/office/drawing/2014/chartex" xmlns:cx1="http://schemas.microsoft.com/office/drawing/2015/9/8/chartex" xmlns:cx2="http://schemas.microsoft.com/office/drawing/2015/10/21/chartex" xmlns:cx3="http://schemas.microsoft.com/office/drawing/2016/5/9/chartex" xmlns:cx4="http://schemas.microsoft.com/office/drawing/2016/5/10/chartex" xmlns:cx5="http://schemas.microsoft.com/office/drawing/2016/5/11/chartex" xmlns:cx6="http://schemas.microsoft.com/office/drawing/2016/5/12/chartex" xmlns:cx7="http://schemas.microsoft.com/office/drawing/2016/5/13/chartex" xmlns:cx8="http://schemas.microsoft.com/office/drawing/2016/5/14/chartex" xmlns:mc="http://schemas.openxmlformats.org/markup-compatibility/2006" xmlns:aink="http://schemas.microsoft.com/office/drawing/2016/ink" xmlns:am3d="http://schemas.microsoft.com/office/drawing/2017/model3d" xmlns:o="urn:schemas-microsoft-com:office:office" xmlns:oel="http://schemas.microsoft.com/office/2019/extlst" xmlns:r="http://schemas.openxmlformats.org/officeDocument/2006/relationships" xmlns:m="http://schemas.openxmlformats.org/officeDocument/2006/math" xmlns:v="urn:schemas-microsoft-com:vml" xmlns:wp14="http://schemas.microsoft.com/office/word/2010/wordprocessingDrawing" xmlns:wp="http://schemas.openxmlformats.org/drawingml/2006/wordprocessingDrawing" xmlns:w10="urn:schemas-microsoft-com:office:word" xmlns:w="http://schemas.openxmlformats.org/wordprocessingml/2006/main" xmlns:w14="http://schemas.microsoft.com/office/word/2010/wordml" xmlns:w15="http://schemas.microsoft.com/office/word/2012/wordml" xmlns:w16cex="http://schemas.microsoft.com/office/word/2018/wordml/cex" xmlns:w16cid="http://schemas.microsoft.com/office/word/2016/wordml/cid" xmlns:w16="http://schemas.microsoft.com/office/word/2018/wordml" xmlns:w16du="http://schemas.microsoft.com/office/word/2023/wordml/word16du" xmlns:w16sdtdh="http://schemas.microsoft.com/office/word/2020/wordml/sdtdatahash" xmlns:w16se="http://schemas.microsoft.com/office/word/2015/wordml/symex" xmlns:wpg="http://schemas.microsoft.com/office/word/2010/wordprocessingGroup" xmlns:wpi="http://schemas.microsoft.com/office/word/2010/wordprocessingInk" xmlns:wne="http://schemas.microsoft.com/office/word/2006/wordml" xmlns:wps="http://schemas.microsoft.com/office/word/2010/wordprocessingShape" mc:Ignorable="w14 w15 w16se w16cid w16 w16cex w16sdtdh w16du wp14">
   <w:abstractNum w:abstractNumId="0" w15:restartNumberingAfterBreak="0">
     <w:nsid w:val="0699435B"/>
     <w:multiLevelType w:val="hybridMultilevel"/>
@@ -4165,7 +4608,7 @@
 </file>
 
 <file path=word/styles.xml><?xml version="1.0" encoding="utf-8"?>
-<w:styles xmlns:mc="http://schemas.openxmlformats.org/markup-compatibility/2006" xmlns:r="http://schemas.openxmlformats.org/officeDocument/2006/relationships" xmlns:w="http://schemas.openxmlformats.org/wordprocessingml/2006/main" xmlns:w14="http://schemas.microsoft.com/office/word/2010/wordml" xmlns:w15="http://schemas.microsoft.com/office/word/2012/wordml" xmlns:w16cex="http://schemas.microsoft.com/office/word/2018/wordml/cex" xmlns:w16cid="http://schemas.microsoft.com/office/word/2016/wordml/cid" xmlns:w16="http://schemas.microsoft.com/office/word/2018/wordml" xmlns:w16sdtdh="http://schemas.microsoft.com/office/word/2020/wordml/sdtdatahash" xmlns:w16se="http://schemas.microsoft.com/office/word/2015/wordml/symex" mc:Ignorable="w14 w15 w16se w16cid w16 w16cex w16sdtdh">
+<w:styles xmlns:mc="http://schemas.openxmlformats.org/markup-compatibility/2006" xmlns:r="http://schemas.openxmlformats.org/officeDocument/2006/relationships" xmlns:w="http://schemas.openxmlformats.org/wordprocessingml/2006/main" xmlns:w14="http://schemas.microsoft.com/office/word/2010/wordml" xmlns:w15="http://schemas.microsoft.com/office/word/2012/wordml" xmlns:w16cex="http://schemas.microsoft.com/office/word/2018/wordml/cex" xmlns:w16cid="http://schemas.microsoft.com/office/word/2016/wordml/cid" xmlns:w16="http://schemas.microsoft.com/office/word/2018/wordml" xmlns:w16du="http://schemas.microsoft.com/office/word/2023/wordml/word16du" xmlns:w16sdtdh="http://schemas.microsoft.com/office/word/2020/wordml/sdtdatahash" xmlns:w16se="http://schemas.microsoft.com/office/word/2015/wordml/symex" mc:Ignorable="w14 w15 w16se w16cid w16 w16cex w16sdtdh w16du">
   <w:docDefaults>
     <w:rPrDefault>
       <w:rPr>

</xml_diff>

<commit_message>
Prilagođen hrvatski i engleski CookiePolicy
</commit_message>
<xml_diff>
--- a/assets/word/hr/ps_export_template_cp.docx
+++ b/assets/word/hr/ps_export_template_cp.docx
@@ -268,25 +268,7 @@
                 <w:szCs w:val="24"/>
                 <w:lang w:val="hr-HR" w:eastAsia="en-GB"/>
               </w:rPr>
-              <w:t>Kolačići (</w:t>
-            </w:r>
-            <w:proofErr w:type="spellStart"/>
-            <w:r>
-              <w:rPr>
-                <w:rFonts w:eastAsia="Times New Roman" w:cs="Times New Roman"/>
-                <w:szCs w:val="24"/>
-                <w:lang w:val="hr-HR" w:eastAsia="en-GB"/>
-              </w:rPr>
-              <w:t>cookies</w:t>
-            </w:r>
-            <w:proofErr w:type="spellEnd"/>
-            <w:r>
-              <w:rPr>
-                <w:rFonts w:eastAsia="Times New Roman" w:cs="Times New Roman"/>
-                <w:szCs w:val="24"/>
-                <w:lang w:val="hr-HR" w:eastAsia="en-GB"/>
-              </w:rPr>
-              <w:t>) su male datoteke koje Vaš preglednik sprema na Vaše računalo ili mobilni uređaj prilikom posjete našem Internet mjestu. To omogućuje Internet mjestu da prepozna Vaše računalo kada nas sljedeći put posjetite, kako bi vam sukladno tome ponudili personalizirano iskustvo prilikom kretanja kroz njega. Kolačići na našem Internet mjestu nisu usmjereni na špijuniranje korisnika i ne slijede sve što korisnik radi te nisu zlonamjerni kod ili virus. Informacije poput Vašeg imena ili adrese elektroničke pošte neće biti spremljene – Internet mjesto ne može pristupiti Vašim osobnim informacijama i datotekama na Vašem računalu.</w:t>
+              <w:t>Kolačići (cookies) su male datoteke koje Vaš preglednik sprema na Vaše računalo ili mobilni uređaj prilikom posjete našem Internet mjestu. To omogućuje Internet mjestu da prepozna Vaše računalo kada nas sljedeći put posjetite, kako bi vam sukladno tome ponudili personalizirano iskustvo prilikom kretanja kroz njega. Kolačići na našem Internet mjestu nisu usmjereni na špijuniranje korisnika i ne slijede sve što korisnik radi te nisu zlonamjerni kod ili virus. Informacije poput Vašeg imena ili adrese elektroničke pošte neće biti spremljene – Internet mjesto ne može pristupiti Vašim osobnim informacijama i datotekama na Vašem računalu.</w:t>
             </w:r>
             <w:r>
               <w:rPr>
@@ -866,51 +848,7 @@
                 <w:szCs w:val="24"/>
                 <w:lang w:val="hr-HR" w:eastAsia="en-GB"/>
               </w:rPr>
-              <w:t>Kolačići prve strane (</w:t>
-            </w:r>
-            <w:proofErr w:type="spellStart"/>
-            <w:r>
-              <w:rPr>
-                <w:rFonts w:eastAsia="Times New Roman" w:cs="Times New Roman"/>
-                <w:b/>
-                <w:bCs/>
-                <w:szCs w:val="24"/>
-                <w:lang w:val="hr-HR" w:eastAsia="en-GB"/>
-              </w:rPr>
-              <w:t>first</w:t>
-            </w:r>
-            <w:proofErr w:type="spellEnd"/>
-            <w:r>
-              <w:rPr>
-                <w:rFonts w:eastAsia="Times New Roman" w:cs="Times New Roman"/>
-                <w:b/>
-                <w:bCs/>
-                <w:szCs w:val="24"/>
-                <w:lang w:val="hr-HR" w:eastAsia="en-GB"/>
-              </w:rPr>
-              <w:t xml:space="preserve"> party </w:t>
-            </w:r>
-            <w:proofErr w:type="spellStart"/>
-            <w:r>
-              <w:rPr>
-                <w:rFonts w:eastAsia="Times New Roman" w:cs="Times New Roman"/>
-                <w:b/>
-                <w:bCs/>
-                <w:szCs w:val="24"/>
-                <w:lang w:val="hr-HR" w:eastAsia="en-GB"/>
-              </w:rPr>
-              <w:t>cookie</w:t>
-            </w:r>
-            <w:proofErr w:type="spellEnd"/>
-            <w:r>
-              <w:rPr>
-                <w:rFonts w:eastAsia="Times New Roman" w:cs="Times New Roman"/>
-                <w:b/>
-                <w:bCs/>
-                <w:szCs w:val="24"/>
-                <w:lang w:val="hr-HR" w:eastAsia="en-GB"/>
-              </w:rPr>
-              <w:t>)</w:t>
+              <w:t>Kolačići prve strane (first party cookie)</w:t>
             </w:r>
             <w:r>
               <w:rPr>
@@ -1003,51 +941,7 @@
                 <w:szCs w:val="24"/>
                 <w:lang w:val="hr-HR" w:eastAsia="en-GB"/>
               </w:rPr>
-              <w:t>Kolačići treće strane (</w:t>
-            </w:r>
-            <w:proofErr w:type="spellStart"/>
-            <w:r>
-              <w:rPr>
-                <w:rFonts w:eastAsia="Times New Roman" w:cs="Times New Roman"/>
-                <w:b/>
-                <w:bCs/>
-                <w:szCs w:val="24"/>
-                <w:lang w:val="hr-HR" w:eastAsia="en-GB"/>
-              </w:rPr>
-              <w:t>third</w:t>
-            </w:r>
-            <w:proofErr w:type="spellEnd"/>
-            <w:r>
-              <w:rPr>
-                <w:rFonts w:eastAsia="Times New Roman" w:cs="Times New Roman"/>
-                <w:b/>
-                <w:bCs/>
-                <w:szCs w:val="24"/>
-                <w:lang w:val="hr-HR" w:eastAsia="en-GB"/>
-              </w:rPr>
-              <w:t xml:space="preserve"> party </w:t>
-            </w:r>
-            <w:proofErr w:type="spellStart"/>
-            <w:r>
-              <w:rPr>
-                <w:rFonts w:eastAsia="Times New Roman" w:cs="Times New Roman"/>
-                <w:b/>
-                <w:bCs/>
-                <w:szCs w:val="24"/>
-                <w:lang w:val="hr-HR" w:eastAsia="en-GB"/>
-              </w:rPr>
-              <w:t>cookie</w:t>
-            </w:r>
-            <w:proofErr w:type="spellEnd"/>
-            <w:r>
-              <w:rPr>
-                <w:rFonts w:eastAsia="Times New Roman" w:cs="Times New Roman"/>
-                <w:b/>
-                <w:bCs/>
-                <w:szCs w:val="24"/>
-                <w:lang w:val="hr-HR" w:eastAsia="en-GB"/>
-              </w:rPr>
-              <w:t>)</w:t>
+              <w:t>Kolačići treće strane (third party cookie)</w:t>
             </w:r>
             <w:r>
               <w:rPr>
@@ -1548,25 +1442,7 @@
                 <w:szCs w:val="24"/>
                 <w:lang w:val="hr-HR" w:eastAsia="en-GB"/>
               </w:rPr>
-              <w:t>${</w:t>
-            </w:r>
-            <w:proofErr w:type="spellStart"/>
-            <w:r>
-              <w:rPr>
-                <w:rFonts w:eastAsia="Times New Roman" w:cs="Times New Roman"/>
-                <w:szCs w:val="24"/>
-                <w:lang w:val="hr-HR" w:eastAsia="en-GB"/>
-              </w:rPr>
-              <w:t>blockContentWrapper</w:t>
-            </w:r>
-            <w:proofErr w:type="spellEnd"/>
-            <w:r>
-              <w:rPr>
-                <w:rFonts w:eastAsia="Times New Roman" w:cs="Times New Roman"/>
-                <w:szCs w:val="24"/>
-                <w:lang w:val="hr-HR" w:eastAsia="en-GB"/>
-              </w:rPr>
-              <w:t>}</w:t>
+              <w:t>${blockContentWrapper}</w:t>
             </w:r>
           </w:p>
           <w:p>
@@ -1584,25 +1460,7 @@
                 <w:szCs w:val="24"/>
                 <w:lang w:val="hr-HR" w:eastAsia="en-GB"/>
               </w:rPr>
-              <w:t>${</w:t>
-            </w:r>
-            <w:proofErr w:type="spellStart"/>
-            <w:r>
-              <w:rPr>
-                <w:rFonts w:eastAsia="Times New Roman" w:cs="Times New Roman"/>
-                <w:szCs w:val="24"/>
-                <w:lang w:val="hr-HR" w:eastAsia="en-GB"/>
-              </w:rPr>
-              <w:t>blockContent</w:t>
-            </w:r>
-            <w:proofErr w:type="spellEnd"/>
-            <w:r>
-              <w:rPr>
-                <w:rFonts w:eastAsia="Times New Roman" w:cs="Times New Roman"/>
-                <w:szCs w:val="24"/>
-                <w:lang w:val="hr-HR" w:eastAsia="en-GB"/>
-              </w:rPr>
-              <w:t>}</w:t>
+              <w:t>${blockContent}</w:t>
             </w:r>
           </w:p>
           <w:p>
@@ -1621,25 +1479,7 @@
                 <w:szCs w:val="24"/>
                 <w:lang w:val="hr-HR" w:eastAsia="en-GB"/>
               </w:rPr>
-              <w:t>${/</w:t>
-            </w:r>
-            <w:proofErr w:type="spellStart"/>
-            <w:r>
-              <w:rPr>
-                <w:rFonts w:eastAsia="Times New Roman" w:cs="Times New Roman"/>
-                <w:szCs w:val="24"/>
-                <w:lang w:val="hr-HR" w:eastAsia="en-GB"/>
-              </w:rPr>
-              <w:t>blockContentWrapper</w:t>
-            </w:r>
-            <w:proofErr w:type="spellEnd"/>
-            <w:r>
-              <w:rPr>
-                <w:rFonts w:eastAsia="Times New Roman" w:cs="Times New Roman"/>
-                <w:szCs w:val="24"/>
-                <w:lang w:val="hr-HR" w:eastAsia="en-GB"/>
-              </w:rPr>
-              <w:t>}</w:t>
+              <w:t>${/blockContentWrapper}</w:t>
             </w:r>
           </w:p>
           <w:p>
@@ -1709,7 +1549,6 @@
               </w:rPr>
               <w:t xml:space="preserve">Naša web stranica koristi </w:t>
             </w:r>
-            <w:proofErr w:type="spellStart"/>
             <w:r>
               <w:rPr>
                 <w:rFonts w:eastAsia="Times New Roman" w:cs="Times New Roman"/>
@@ -1718,18 +1557,7 @@
                 <w:szCs w:val="24"/>
                 <w:lang w:val="hr-HR" w:eastAsia="en-GB"/>
               </w:rPr>
-              <w:t>pluginove</w:t>
-            </w:r>
-            <w:proofErr w:type="spellEnd"/>
-            <w:r>
-              <w:rPr>
-                <w:rFonts w:eastAsia="Times New Roman" w:cs="Times New Roman"/>
-                <w:i/>
-                <w:iCs/>
-                <w:szCs w:val="24"/>
-                <w:lang w:val="hr-HR" w:eastAsia="en-GB"/>
-              </w:rPr>
-              <w:t xml:space="preserve"> </w:t>
+              <w:t xml:space="preserve">pluginove </w:t>
             </w:r>
             <w:r>
               <w:rPr>
@@ -1845,15 +1673,24 @@
                 <w:szCs w:val="24"/>
                 <w:lang w:val="hr-HR" w:eastAsia="en-GB"/>
               </w:rPr>
-              <w:t>Više o osobnim podacima koje obrađujemo kao i Vašim pravima vezanim za obradu osobnih podataka možete pročitati u našoj Politici privatnosti na poveznici :</w:t>
-            </w:r>
-            <w:r>
-              <w:rPr>
-                <w:rFonts w:eastAsia="Times New Roman" w:cs="Times New Roman"/>
-                <w:szCs w:val="24"/>
-                <w:lang w:val="hr-HR" w:eastAsia="en-GB"/>
-              </w:rPr>
-              <w:t xml:space="preserve"> _______________</w:t>
+              <w:t>Više o osobnim podacima koje obrađujemo kao i Vašim pravima vezanim za obradu osobnih podataka možete pročitati u našoj Politici privatnosti na poveznici:</w:t>
+            </w:r>
+            <w:r>
+              <w:rPr>
+                <w:rFonts w:eastAsia="Times New Roman" w:cs="Times New Roman"/>
+                <w:szCs w:val="24"/>
+                <w:lang w:val="hr-HR" w:eastAsia="en-GB"/>
+              </w:rPr>
+              <w:t xml:space="preserve"> </w:t>
+            </w:r>
+            <w:r>
+              <w:rPr>
+                <w:rFonts w:eastAsia="Times New Roman" w:cs="Times New Roman"/>
+                <w:color w:val="FF0000"/>
+                <w:szCs w:val="24"/>
+                <w:lang w:val="hr-HR" w:eastAsia="en-GB"/>
+              </w:rPr>
+              <w:t>_______________</w:t>
             </w:r>
           </w:p>
         </w:tc>

</xml_diff>